<commit_message>
añadidas weas del año de matusalen
</commit_message>
<xml_diff>
--- a/Practica/Practico 2.docx
+++ b/Practica/Practico 2.docx
@@ -221,34 +221,20 @@
         <w:rPr>
           <w:rFonts w:ascii="Arial" w:hAnsi="Arial" w:cs="Arial"/>
         </w:rPr>
-        <w:t>–</w:t>
+        <w:t xml:space="preserve">–Nro-Seguridad-Social es </w:t>
       </w:r>
       <w:proofErr w:type="spellStart"/>
       <w:r>
         <w:rPr>
           <w:rFonts w:ascii="Arial" w:hAnsi="Arial" w:cs="Arial"/>
         </w:rPr>
-        <w:t>Nro</w:t>
+        <w:t>superllave</w:t>
       </w:r>
       <w:proofErr w:type="spellEnd"/>
       <w:r>
         <w:rPr>
           <w:rFonts w:ascii="Arial" w:hAnsi="Arial" w:cs="Arial"/>
         </w:rPr>
-        <w:t xml:space="preserve">-Seguridad-Social es </w:t>
-      </w:r>
-      <w:proofErr w:type="spellStart"/>
-      <w:r>
-        <w:rPr>
-          <w:rFonts w:ascii="Arial" w:hAnsi="Arial" w:cs="Arial"/>
-        </w:rPr>
-        <w:t>superllave</w:t>
-      </w:r>
-      <w:proofErr w:type="spellEnd"/>
-      <w:r>
-        <w:rPr>
-          <w:rFonts w:ascii="Arial" w:hAnsi="Arial" w:cs="Arial"/>
-        </w:rPr>
         <w:t xml:space="preserve"> del conjunto</w:t>
       </w:r>
       <w:r>
@@ -274,21 +260,7 @@
         <w:rPr>
           <w:rFonts w:ascii="Arial" w:hAnsi="Arial" w:cs="Arial"/>
         </w:rPr>
-        <w:t>–</w:t>
-      </w:r>
-      <w:proofErr w:type="spellStart"/>
-      <w:r>
-        <w:rPr>
-          <w:rFonts w:ascii="Arial" w:hAnsi="Arial" w:cs="Arial"/>
-        </w:rPr>
-        <w:t>Nro</w:t>
-      </w:r>
-      <w:proofErr w:type="spellEnd"/>
-      <w:r>
-        <w:rPr>
-          <w:rFonts w:ascii="Arial" w:hAnsi="Arial" w:cs="Arial"/>
-        </w:rPr>
-        <w:t>-Seguridad-Social y Nombre-Cliente es</w:t>
+        <w:t>–Nro-Seguridad-Social y Nombre-Cliente es</w:t>
       </w:r>
       <w:r>
         <w:rPr>
@@ -6097,7 +6069,6 @@
         </w:rPr>
         <w:t>π</w:t>
       </w:r>
-      <w:proofErr w:type="spellStart"/>
       <w:r>
         <w:rPr>
           <w:rFonts w:ascii="Arial" w:hAnsi="Arial" w:cs="Arial"/>
@@ -6107,6 +6078,7 @@
         </w:rPr>
         <w:t>Nro-</w:t>
       </w:r>
+      <w:proofErr w:type="spellStart"/>
       <w:proofErr w:type="gramStart"/>
       <w:r>
         <w:rPr>
@@ -7348,6 +7320,7 @@
       <w:r>
         <w:rPr>
           <w:rFonts w:ascii="Arial" w:hAnsi="Arial" w:cs="Arial"/>
+          <w:noProof/>
         </w:rPr>
         <w:drawing>
           <wp:inline distT="0" distB="0" distL="0" distR="0" wp14:anchorId="0EA451CD" wp14:editId="5CC3D7B3">
@@ -7395,6 +7368,7 @@
       <w:r>
         <w:rPr>
           <w:rFonts w:ascii="Arial" w:hAnsi="Arial" w:cs="Arial"/>
+          <w:noProof/>
         </w:rPr>
         <w:drawing>
           <wp:inline distT="0" distB="0" distL="0" distR="0" wp14:anchorId="3620FEB3" wp14:editId="546BD8D9">
@@ -7455,6 +7429,7 @@
       <w:r>
         <w:rPr>
           <w:rFonts w:ascii="Arial" w:hAnsi="Arial" w:cs="Arial"/>
+          <w:noProof/>
         </w:rPr>
         <w:lastRenderedPageBreak/>
         <w:drawing>
@@ -7683,13 +7658,7 @@
         <w:rPr>
           <w:rFonts w:ascii="Arial" w:hAnsi="Arial" w:cs="Arial"/>
         </w:rPr>
-        <w:t xml:space="preserve">Luego </w:t>
-      </w:r>
-      <w:r>
-        <w:rPr>
-          <w:rFonts w:ascii="Arial" w:hAnsi="Arial" w:cs="Arial"/>
-        </w:rPr>
-        <w:t>r ÷ πCD(s)</w:t>
+        <w:t>Luego r ÷ πCD(s)</w:t>
       </w:r>
     </w:p>
     <w:tbl>
@@ -8276,13 +8245,7 @@
         <w:rPr>
           <w:rFonts w:ascii="Arial" w:hAnsi="Arial" w:cs="Arial"/>
         </w:rPr>
-        <w:t xml:space="preserve">Luego </w:t>
-      </w:r>
-      <w:r>
-        <w:rPr>
-          <w:rFonts w:ascii="Arial" w:hAnsi="Arial" w:cs="Arial"/>
-        </w:rPr>
-        <w:t>πBD(r) ÷ πB(s)</w:t>
+        <w:t>Luego πBD(r) ÷ πB(s)</w:t>
       </w:r>
     </w:p>
     <w:tbl>
@@ -8346,147 +8309,125 @@
       <w:pPr>
         <w:rPr>
           <w:rFonts w:ascii="Arial" w:hAnsi="Arial" w:cs="Arial"/>
-        </w:rPr>
-      </w:pPr>
-    </w:p>
-    <w:p>
-      <w:pPr>
-        <w:rPr>
-          <w:rFonts w:ascii="Arial" w:hAnsi="Arial" w:cs="Arial"/>
-        </w:rPr>
-      </w:pPr>
-      <w:r>
-        <w:rPr>
-          <w:rFonts w:ascii="Arial" w:hAnsi="Arial" w:cs="Arial"/>
-        </w:rPr>
-        <w:t xml:space="preserve"> c) πBC(r) ÷ πC(s)</w:t>
-      </w:r>
-    </w:p>
-    <w:p>
-      <w:pPr>
-        <w:rPr>
-          <w:rFonts w:ascii="Arial" w:hAnsi="Arial" w:cs="Arial"/>
-        </w:rPr>
-      </w:pPr>
-    </w:p>
-    <w:p>
-      <w:pPr>
-        <w:rPr>
-          <w:rFonts w:ascii="Arial" w:hAnsi="Arial" w:cs="Arial"/>
-        </w:rPr>
-      </w:pPr>
-    </w:p>
-    <w:p>
-      <w:pPr>
-        <w:rPr>
-          <w:rFonts w:ascii="Arial" w:hAnsi="Arial" w:cs="Arial"/>
-        </w:rPr>
-      </w:pPr>
-    </w:p>
-    <w:p>
-      <w:pPr>
-        <w:rPr>
-          <w:rFonts w:ascii="Arial" w:hAnsi="Arial" w:cs="Arial"/>
-        </w:rPr>
-      </w:pPr>
-    </w:p>
-    <w:p>
-      <w:pPr>
-        <w:rPr>
-          <w:rFonts w:ascii="Arial" w:hAnsi="Arial" w:cs="Arial"/>
-        </w:rPr>
-      </w:pPr>
-    </w:p>
-    <w:p>
-      <w:pPr>
-        <w:rPr>
-          <w:rFonts w:ascii="Arial" w:hAnsi="Arial" w:cs="Arial"/>
-        </w:rPr>
-      </w:pPr>
-    </w:p>
-    <w:p>
-      <w:pPr>
-        <w:rPr>
-          <w:rFonts w:ascii="Arial" w:hAnsi="Arial" w:cs="Arial"/>
-        </w:rPr>
-      </w:pPr>
-    </w:p>
-    <w:p>
-      <w:pPr>
-        <w:rPr>
-          <w:rFonts w:ascii="Arial" w:hAnsi="Arial" w:cs="Arial"/>
-        </w:rPr>
-      </w:pPr>
-    </w:p>
-    <w:p>
-      <w:pPr>
-        <w:rPr>
-          <w:rFonts w:ascii="Arial" w:hAnsi="Arial" w:cs="Arial"/>
-        </w:rPr>
-      </w:pPr>
-    </w:p>
-    <w:p>
-      <w:pPr>
-        <w:rPr>
-          <w:rFonts w:ascii="Arial" w:hAnsi="Arial" w:cs="Arial"/>
-        </w:rPr>
-      </w:pPr>
-    </w:p>
-    <w:p>
-      <w:pPr>
-        <w:rPr>
-          <w:rFonts w:ascii="Arial" w:hAnsi="Arial" w:cs="Arial"/>
-        </w:rPr>
-      </w:pPr>
-    </w:p>
-    <w:p>
-      <w:pPr>
-        <w:rPr>
-          <w:rFonts w:ascii="Arial" w:hAnsi="Arial" w:cs="Arial"/>
-        </w:rPr>
-      </w:pPr>
-    </w:p>
-    <w:p>
-      <w:pPr>
-        <w:rPr>
-          <w:rFonts w:ascii="Arial" w:hAnsi="Arial" w:cs="Arial"/>
-        </w:rPr>
-      </w:pPr>
-    </w:p>
-    <w:p>
-      <w:pPr>
-        <w:rPr>
-          <w:rFonts w:ascii="Arial" w:hAnsi="Arial" w:cs="Arial"/>
-        </w:rPr>
-      </w:pPr>
-    </w:p>
-    <w:p>
-      <w:pPr>
-        <w:rPr>
-          <w:rFonts w:ascii="Arial" w:hAnsi="Arial" w:cs="Arial"/>
-        </w:rPr>
-      </w:pPr>
-    </w:p>
-    <w:p>
-      <w:pPr>
-        <w:rPr>
-          <w:rFonts w:ascii="Arial" w:hAnsi="Arial" w:cs="Arial"/>
-        </w:rPr>
-      </w:pPr>
-    </w:p>
-    <w:p>
-      <w:pPr>
-        <w:rPr>
-          <w:rFonts w:ascii="Arial" w:hAnsi="Arial" w:cs="Arial"/>
-        </w:rPr>
-      </w:pPr>
-    </w:p>
-    <w:p>
-      <w:pPr>
-        <w:rPr>
-          <w:rFonts w:ascii="Arial" w:hAnsi="Arial" w:cs="Arial"/>
-        </w:rPr>
-      </w:pPr>
+          <w:b/>
+          <w:bCs/>
+        </w:rPr>
+      </w:pPr>
+      <w:r>
+        <w:rPr>
+          <w:rFonts w:ascii="Arial" w:hAnsi="Arial" w:cs="Arial"/>
+          <w:b/>
+          <w:bCs/>
+        </w:rPr>
+        <w:lastRenderedPageBreak/>
+        <w:t>Repaso operador de selección:</w:t>
+      </w:r>
+    </w:p>
+    <w:p>
+      <w:pPr>
+        <w:rPr>
+          <w:rFonts w:ascii="Arial" w:hAnsi="Arial" w:cs="Arial"/>
+          <w:b/>
+          <w:bCs/>
+        </w:rPr>
+      </w:pPr>
+      <w:r>
+        <w:rPr>
+          <w:rFonts w:ascii="Arial" w:hAnsi="Arial" w:cs="Arial"/>
+          <w:b/>
+          <w:bCs/>
+        </w:rPr>
+        <w:t>El operador selección lo que hace es quedarse con las tuplas que cumplen una condición.</w:t>
+      </w:r>
+    </w:p>
+    <w:p>
+      <w:pPr>
+        <w:rPr>
+          <w:rFonts w:ascii="Arial" w:hAnsi="Arial" w:cs="Arial"/>
+          <w:b/>
+          <w:bCs/>
+        </w:rPr>
+      </w:pPr>
+      <w:r>
+        <w:rPr>
+          <w:rFonts w:ascii="Arial" w:hAnsi="Arial" w:cs="Arial"/>
+          <w:b/>
+          <w:bCs/>
+        </w:rPr>
+        <w:t>Ejemplo:</w:t>
+      </w:r>
+    </w:p>
+    <w:p>
+      <w:pPr>
+        <w:rPr>
+          <w:rFonts w:ascii="Arial" w:hAnsi="Arial" w:cs="Arial"/>
+          <w:b/>
+          <w:bCs/>
+        </w:rPr>
+      </w:pPr>
+      <w:r>
+        <w:rPr>
+          <w:rFonts w:ascii="Arial" w:hAnsi="Arial" w:cs="Arial"/>
+          <w:b/>
+          <w:bCs/>
+          <w:noProof/>
+        </w:rPr>
+        <w:drawing>
+          <wp:inline distT="0" distB="0" distL="0" distR="0" wp14:anchorId="7786B3D2" wp14:editId="5C877E35">
+            <wp:extent cx="5400040" cy="3625215"/>
+            <wp:effectExtent l="0" t="0" r="0" b="0"/>
+            <wp:docPr id="946332645" name="Imagen 1"/>
+            <wp:cNvGraphicFramePr>
+              <a:graphicFrameLocks xmlns:a="http://schemas.openxmlformats.org/drawingml/2006/main" noChangeAspect="1"/>
+            </wp:cNvGraphicFramePr>
+            <a:graphic xmlns:a="http://schemas.openxmlformats.org/drawingml/2006/main">
+              <a:graphicData uri="http://schemas.openxmlformats.org/drawingml/2006/picture">
+                <pic:pic xmlns:pic="http://schemas.openxmlformats.org/drawingml/2006/picture">
+                  <pic:nvPicPr>
+                    <pic:cNvPr id="946332645" name=""/>
+                    <pic:cNvPicPr/>
+                  </pic:nvPicPr>
+                  <pic:blipFill>
+                    <a:blip r:embed="rId25"/>
+                    <a:stretch>
+                      <a:fillRect/>
+                    </a:stretch>
+                  </pic:blipFill>
+                  <pic:spPr>
+                    <a:xfrm>
+                      <a:off x="0" y="0"/>
+                      <a:ext cx="5400040" cy="3625215"/>
+                    </a:xfrm>
+                    <a:prstGeom prst="rect">
+                      <a:avLst/>
+                    </a:prstGeom>
+                  </pic:spPr>
+                </pic:pic>
+              </a:graphicData>
+            </a:graphic>
+          </wp:inline>
+        </w:drawing>
+      </w:r>
+    </w:p>
+    <w:p>
+      <w:pPr>
+        <w:rPr>
+          <w:rFonts w:ascii="Arial" w:hAnsi="Arial" w:cs="Arial"/>
+        </w:rPr>
+      </w:pPr>
+    </w:p>
+    <w:p>
+      <w:pPr>
+        <w:rPr>
+          <w:rFonts w:ascii="Arial" w:hAnsi="Arial" w:cs="Arial"/>
+        </w:rPr>
+      </w:pPr>
+      <w:r>
+        <w:rPr>
+          <w:rFonts w:ascii="Arial" w:hAnsi="Arial" w:cs="Arial"/>
+        </w:rPr>
+        <w:t>Nos quedamos con las tuplas de la tabla Vuelos, donde el campo Desde sea igual a JFK.</w:t>
+      </w:r>
     </w:p>
     <w:p>
       <w:pPr>
@@ -8641,15 +8582,41 @@
           <w:b/>
           <w:bCs/>
         </w:rPr>
-        <w:t>COMPA</w:t>
-      </w:r>
+        <w:t>COMPANIAS</w:t>
+      </w:r>
+      <w:r>
+        <w:rPr>
+          <w:rFonts w:ascii="Arial" w:hAnsi="Arial" w:cs="Arial"/>
+        </w:rPr>
+        <w:t xml:space="preserve"> (</w:t>
+      </w:r>
+      <w:r>
+        <w:rPr>
+          <w:rFonts w:ascii="Arial" w:hAnsi="Arial" w:cs="Arial"/>
+          <w:u w:val="single"/>
+        </w:rPr>
+        <w:t>nombre compañía</w:t>
+      </w:r>
+      <w:r>
+        <w:rPr>
+          <w:rFonts w:ascii="Arial" w:hAnsi="Arial" w:cs="Arial"/>
+        </w:rPr>
+        <w:t>, ciudad)</w:t>
+      </w:r>
+    </w:p>
+    <w:p>
+      <w:pPr>
+        <w:rPr>
+          <w:rFonts w:ascii="Arial" w:hAnsi="Arial" w:cs="Arial"/>
+        </w:rPr>
+      </w:pPr>
       <w:r>
         <w:rPr>
           <w:rFonts w:ascii="Arial" w:hAnsi="Arial" w:cs="Arial"/>
           <w:b/>
           <w:bCs/>
         </w:rPr>
-        <w:t>NIAS</w:t>
+        <w:t>TRABAJA</w:t>
       </w:r>
       <w:r>
         <w:rPr>
@@ -8662,79 +8629,53 @@
           <w:rFonts w:ascii="Arial" w:hAnsi="Arial" w:cs="Arial"/>
           <w:u w:val="single"/>
         </w:rPr>
-        <w:t xml:space="preserve">nombre </w:t>
-      </w:r>
-      <w:r>
-        <w:rPr>
-          <w:rFonts w:ascii="Arial" w:hAnsi="Arial" w:cs="Arial"/>
-          <w:u w:val="single"/>
-        </w:rPr>
-        <w:t>compañía</w:t>
-      </w:r>
-      <w:r>
-        <w:rPr>
-          <w:rFonts w:ascii="Arial" w:hAnsi="Arial" w:cs="Arial"/>
-        </w:rPr>
-        <w:t>, ciudad)</w:t>
-      </w:r>
-    </w:p>
-    <w:p>
-      <w:pPr>
-        <w:rPr>
-          <w:rFonts w:ascii="Arial" w:hAnsi="Arial" w:cs="Arial"/>
-        </w:rPr>
-      </w:pPr>
+        <w:t>nombre persona</w:t>
+      </w:r>
+      <w:r>
+        <w:rPr>
+          <w:rFonts w:ascii="Arial" w:hAnsi="Arial" w:cs="Arial"/>
+        </w:rPr>
+        <w:t>, nombre compañía, salario)</w:t>
+      </w:r>
+    </w:p>
+    <w:p>
+      <w:pPr>
+        <w:rPr>
+          <w:rFonts w:ascii="Arial" w:hAnsi="Arial" w:cs="Arial"/>
+        </w:rPr>
+      </w:pPr>
+      <w:r>
+        <w:rPr>
+          <w:rFonts w:ascii="Arial" w:hAnsi="Arial" w:cs="Arial"/>
+        </w:rPr>
+        <w:t xml:space="preserve">FK (nombre persona) referencia a </w:t>
+      </w:r>
       <w:r>
         <w:rPr>
           <w:rFonts w:ascii="Arial" w:hAnsi="Arial" w:cs="Arial"/>
           <w:b/>
           <w:bCs/>
         </w:rPr>
-        <w:t>TRABAJA</w:t>
-      </w:r>
-      <w:r>
-        <w:rPr>
-          <w:rFonts w:ascii="Arial" w:hAnsi="Arial" w:cs="Arial"/>
-        </w:rPr>
-        <w:t xml:space="preserve"> (</w:t>
-      </w:r>
-      <w:r>
-        <w:rPr>
-          <w:rFonts w:ascii="Arial" w:hAnsi="Arial" w:cs="Arial"/>
-          <w:u w:val="single"/>
-        </w:rPr>
-        <w:t>nombre persona</w:t>
-      </w:r>
-      <w:r>
-        <w:rPr>
-          <w:rFonts w:ascii="Arial" w:hAnsi="Arial" w:cs="Arial"/>
-        </w:rPr>
-        <w:t xml:space="preserve">, nombre </w:t>
-      </w:r>
-      <w:r>
-        <w:rPr>
-          <w:rFonts w:ascii="Arial" w:hAnsi="Arial" w:cs="Arial"/>
-        </w:rPr>
-        <w:t>compañía</w:t>
-      </w:r>
-      <w:r>
-        <w:rPr>
-          <w:rFonts w:ascii="Arial" w:hAnsi="Arial" w:cs="Arial"/>
-        </w:rPr>
-        <w:t>, salario)</w:t>
-      </w:r>
-    </w:p>
-    <w:p>
-      <w:pPr>
-        <w:rPr>
-          <w:rFonts w:ascii="Arial" w:hAnsi="Arial" w:cs="Arial"/>
-        </w:rPr>
-      </w:pPr>
-      <w:r>
-        <w:rPr>
-          <w:rFonts w:ascii="Arial" w:hAnsi="Arial" w:cs="Arial"/>
-        </w:rPr>
-        <w:t xml:space="preserve">FK (nombre persona) referencia a </w:t>
+        <w:t>EMPLEADOS</w:t>
+      </w:r>
+      <w:r>
+        <w:rPr>
+          <w:rFonts w:ascii="Arial" w:hAnsi="Arial" w:cs="Arial"/>
+        </w:rPr>
+        <w:t xml:space="preserve"> (nombre persona)</w:t>
+      </w:r>
+    </w:p>
+    <w:p>
+      <w:pPr>
+        <w:rPr>
+          <w:rFonts w:ascii="Arial" w:hAnsi="Arial" w:cs="Arial"/>
+        </w:rPr>
+      </w:pPr>
+      <w:r>
+        <w:rPr>
+          <w:rFonts w:ascii="Arial" w:hAnsi="Arial" w:cs="Arial"/>
+        </w:rPr>
+        <w:t xml:space="preserve">FK (nombre compañía) referencia a </w:t>
       </w:r>
       <w:r>
         <w:rPr>
@@ -8742,52 +8683,60 @@
           <w:b/>
           <w:bCs/>
         </w:rPr>
-        <w:t>EMPLEADOS</w:t>
-      </w:r>
-      <w:r>
-        <w:rPr>
-          <w:rFonts w:ascii="Arial" w:hAnsi="Arial" w:cs="Arial"/>
-        </w:rPr>
-        <w:t xml:space="preserve"> (</w:t>
-      </w:r>
-      <w:r>
-        <w:rPr>
-          <w:rFonts w:ascii="Arial" w:hAnsi="Arial" w:cs="Arial"/>
-        </w:rPr>
-        <w:t>nombre persona)</w:t>
-      </w:r>
-    </w:p>
-    <w:p>
-      <w:pPr>
-        <w:rPr>
-          <w:rFonts w:ascii="Arial" w:hAnsi="Arial" w:cs="Arial"/>
-        </w:rPr>
-      </w:pPr>
-      <w:r>
-        <w:rPr>
-          <w:rFonts w:ascii="Arial" w:hAnsi="Arial" w:cs="Arial"/>
-        </w:rPr>
-        <w:t xml:space="preserve">FK (nombre </w:t>
-      </w:r>
-      <w:r>
-        <w:rPr>
-          <w:rFonts w:ascii="Arial" w:hAnsi="Arial" w:cs="Arial"/>
-        </w:rPr>
-        <w:t>compañía</w:t>
-      </w:r>
-      <w:r>
-        <w:rPr>
-          <w:rFonts w:ascii="Arial" w:hAnsi="Arial" w:cs="Arial"/>
-        </w:rPr>
-        <w:t xml:space="preserve">) referencia a </w:t>
-      </w:r>
+        <w:t>COMPANIAS</w:t>
+      </w:r>
+      <w:r>
+        <w:rPr>
+          <w:rFonts w:ascii="Arial" w:hAnsi="Arial" w:cs="Arial"/>
+        </w:rPr>
+        <w:t xml:space="preserve"> (nombre compañía)</w:t>
+      </w:r>
+    </w:p>
+    <w:p>
+      <w:pPr>
+        <w:rPr>
+          <w:rFonts w:ascii="Arial" w:hAnsi="Arial" w:cs="Arial"/>
+        </w:rPr>
+      </w:pPr>
       <w:r>
         <w:rPr>
           <w:rFonts w:ascii="Arial" w:hAnsi="Arial" w:cs="Arial"/>
           <w:b/>
           <w:bCs/>
         </w:rPr>
-        <w:t>COMPA</w:t>
+        <w:t>DIRIGE</w:t>
+      </w:r>
+      <w:r>
+        <w:rPr>
+          <w:rFonts w:ascii="Arial" w:hAnsi="Arial" w:cs="Arial"/>
+        </w:rPr>
+        <w:t xml:space="preserve"> (</w:t>
+      </w:r>
+      <w:r>
+        <w:rPr>
+          <w:rFonts w:ascii="Arial" w:hAnsi="Arial" w:cs="Arial"/>
+          <w:u w:val="single"/>
+        </w:rPr>
+        <w:t>nombre dirigido</w:t>
+      </w:r>
+      <w:r>
+        <w:rPr>
+          <w:rFonts w:ascii="Arial" w:hAnsi="Arial" w:cs="Arial"/>
+        </w:rPr>
+        <w:t>, nombre director)</w:t>
+      </w:r>
+    </w:p>
+    <w:p>
+      <w:pPr>
+        <w:rPr>
+          <w:rFonts w:ascii="Arial" w:hAnsi="Arial" w:cs="Arial"/>
+        </w:rPr>
+      </w:pPr>
+      <w:r>
+        <w:rPr>
+          <w:rFonts w:ascii="Arial" w:hAnsi="Arial" w:cs="Arial"/>
+        </w:rPr>
+        <w:t xml:space="preserve">FK (nombre dirigido) referencia a </w:t>
       </w:r>
       <w:r>
         <w:rPr>
@@ -8795,78 +8744,53 @@
           <w:b/>
           <w:bCs/>
         </w:rPr>
-        <w:t>NIAS</w:t>
-      </w:r>
-      <w:r>
-        <w:rPr>
-          <w:rFonts w:ascii="Arial" w:hAnsi="Arial" w:cs="Arial"/>
-        </w:rPr>
-        <w:t xml:space="preserve"> (</w:t>
-      </w:r>
-      <w:r>
-        <w:rPr>
-          <w:rFonts w:ascii="Arial" w:hAnsi="Arial" w:cs="Arial"/>
-        </w:rPr>
-        <w:t xml:space="preserve">nombre </w:t>
-      </w:r>
-      <w:r>
-        <w:rPr>
-          <w:rFonts w:ascii="Arial" w:hAnsi="Arial" w:cs="Arial"/>
-        </w:rPr>
-        <w:t>compañía</w:t>
-      </w:r>
-      <w:r>
-        <w:rPr>
-          <w:rFonts w:ascii="Arial" w:hAnsi="Arial" w:cs="Arial"/>
-        </w:rPr>
-        <w:t>)</w:t>
-      </w:r>
-    </w:p>
-    <w:p>
-      <w:pPr>
-        <w:rPr>
-          <w:rFonts w:ascii="Arial" w:hAnsi="Arial" w:cs="Arial"/>
-        </w:rPr>
-      </w:pPr>
+        <w:t>EMPLEADOS</w:t>
+      </w:r>
+      <w:r>
+        <w:rPr>
+          <w:rFonts w:ascii="Arial" w:hAnsi="Arial" w:cs="Arial"/>
+        </w:rPr>
+        <w:t xml:space="preserve"> (nombre persona)</w:t>
+      </w:r>
+    </w:p>
+    <w:p>
+      <w:pPr>
+        <w:rPr>
+          <w:rFonts w:ascii="Arial" w:hAnsi="Arial" w:cs="Arial"/>
+        </w:rPr>
+      </w:pPr>
+      <w:r>
+        <w:rPr>
+          <w:rFonts w:ascii="Arial" w:hAnsi="Arial" w:cs="Arial"/>
+        </w:rPr>
+        <w:t xml:space="preserve">FK (nombre director) referencia a </w:t>
+      </w:r>
       <w:r>
         <w:rPr>
           <w:rFonts w:ascii="Arial" w:hAnsi="Arial" w:cs="Arial"/>
           <w:b/>
           <w:bCs/>
         </w:rPr>
-        <w:t>DIRIGE</w:t>
-      </w:r>
-      <w:r>
-        <w:rPr>
-          <w:rFonts w:ascii="Arial" w:hAnsi="Arial" w:cs="Arial"/>
-        </w:rPr>
-        <w:t xml:space="preserve"> (</w:t>
-      </w:r>
-      <w:r>
-        <w:rPr>
-          <w:rFonts w:ascii="Arial" w:hAnsi="Arial" w:cs="Arial"/>
-          <w:u w:val="single"/>
-        </w:rPr>
-        <w:t>nombre dirigido</w:t>
-      </w:r>
-      <w:r>
-        <w:rPr>
-          <w:rFonts w:ascii="Arial" w:hAnsi="Arial" w:cs="Arial"/>
-        </w:rPr>
-        <w:t>, nombre director)</w:t>
-      </w:r>
-    </w:p>
-    <w:p>
-      <w:pPr>
-        <w:rPr>
-          <w:rFonts w:ascii="Arial" w:hAnsi="Arial" w:cs="Arial"/>
-        </w:rPr>
-      </w:pPr>
-      <w:r>
-        <w:rPr>
-          <w:rFonts w:ascii="Arial" w:hAnsi="Arial" w:cs="Arial"/>
-        </w:rPr>
-        <w:t xml:space="preserve">FK (nombre dirigido) referencia a </w:t>
+        <w:t>EMPLEADOS</w:t>
+      </w:r>
+      <w:r>
+        <w:rPr>
+          <w:rFonts w:ascii="Arial" w:hAnsi="Arial" w:cs="Arial"/>
+        </w:rPr>
+        <w:t xml:space="preserve"> (nombre persona)</w:t>
+      </w:r>
+    </w:p>
+    <w:p>
+      <w:pPr>
+        <w:rPr>
+          <w:rFonts w:ascii="Arial" w:hAnsi="Arial" w:cs="Arial"/>
+        </w:rPr>
+      </w:pPr>
+      <w:r>
+        <w:rPr>
+          <w:rFonts w:ascii="Arial" w:hAnsi="Arial" w:cs="Arial"/>
+        </w:rPr>
+        <w:t xml:space="preserve">Obtenga el </w:t>
       </w:r>
       <w:r>
         <w:rPr>
@@ -8874,11 +8798,336 @@
           <w:b/>
           <w:bCs/>
         </w:rPr>
-        <w:t>EMPLEADOS</w:t>
-      </w:r>
-      <w:r>
-        <w:rPr>
-          <w:rFonts w:ascii="Arial" w:hAnsi="Arial" w:cs="Arial"/>
+        <w:t>modelo Entidad-Relación</w:t>
+      </w:r>
+      <w:r>
+        <w:rPr>
+          <w:rFonts w:ascii="Arial" w:hAnsi="Arial" w:cs="Arial"/>
+        </w:rPr>
+        <w:t xml:space="preserve"> a partir del modelo relacional.</w:t>
+      </w:r>
+    </w:p>
+    <w:p>
+      <w:pPr>
+        <w:rPr>
+          <w:rFonts w:ascii="Arial" w:hAnsi="Arial" w:cs="Arial"/>
+        </w:rPr>
+      </w:pPr>
+      <w:r>
+        <w:rPr>
+          <w:rFonts w:ascii="Arial" w:hAnsi="Arial" w:cs="Arial"/>
+        </w:rPr>
+        <w:t>Dar una expresión en el Algebra Relacional para las siguientes consultas:</w:t>
+      </w:r>
+    </w:p>
+    <w:p>
+      <w:pPr>
+        <w:rPr>
+          <w:rFonts w:ascii="Arial" w:hAnsi="Arial" w:cs="Arial"/>
+        </w:rPr>
+      </w:pPr>
+      <w:r>
+        <w:rPr>
+          <w:rFonts w:ascii="Arial" w:hAnsi="Arial" w:cs="Arial"/>
+        </w:rPr>
+        <w:t xml:space="preserve">Símbolos a utilizar: </w:t>
+      </w:r>
+    </w:p>
+    <w:p>
+      <w:pPr>
+        <w:pStyle w:val="Prrafodelista"/>
+        <w:numPr>
+          <w:ilvl w:val="0"/>
+          <w:numId w:val="5"/>
+        </w:numPr>
+        <w:rPr>
+          <w:rFonts w:ascii="Arial" w:hAnsi="Arial" w:cs="Arial"/>
+          <w:sz w:val="28"/>
+          <w:szCs w:val="28"/>
+        </w:rPr>
+      </w:pPr>
+      <w:r>
+        <w:rPr>
+          <w:rFonts w:ascii="Arial" w:hAnsi="Arial" w:cs="Arial"/>
+          <w:sz w:val="28"/>
+          <w:szCs w:val="28"/>
+        </w:rPr>
+        <w:t>σ</w:t>
+      </w:r>
+      <w:r>
+        <w:rPr>
+          <w:rFonts w:ascii="Arial" w:hAnsi="Arial" w:cs="Arial"/>
+          <w:sz w:val="28"/>
+          <w:szCs w:val="28"/>
+        </w:rPr>
+        <w:t xml:space="preserve"> (condición)</w:t>
+      </w:r>
+    </w:p>
+    <w:p>
+      <w:pPr>
+        <w:pStyle w:val="Prrafodelista"/>
+        <w:numPr>
+          <w:ilvl w:val="0"/>
+          <w:numId w:val="5"/>
+        </w:numPr>
+        <w:rPr>
+          <w:rFonts w:ascii="Arial" w:hAnsi="Arial" w:cs="Arial"/>
+          <w:sz w:val="28"/>
+          <w:szCs w:val="28"/>
+        </w:rPr>
+      </w:pPr>
+      <w:r>
+        <w:rPr>
+          <w:rFonts w:ascii="Arial" w:hAnsi="Arial" w:cs="Arial"/>
+          <w:sz w:val="28"/>
+          <w:szCs w:val="28"/>
+        </w:rPr>
+        <w:t>ρ</w:t>
+      </w:r>
+      <w:r>
+        <w:rPr>
+          <w:rFonts w:ascii="Arial" w:hAnsi="Arial" w:cs="Arial"/>
+          <w:sz w:val="28"/>
+          <w:szCs w:val="28"/>
+        </w:rPr>
+        <w:t xml:space="preserve"> (renombrar)</w:t>
+      </w:r>
+    </w:p>
+    <w:p>
+      <w:pPr>
+        <w:pStyle w:val="Prrafodelista"/>
+        <w:numPr>
+          <w:ilvl w:val="0"/>
+          <w:numId w:val="5"/>
+        </w:numPr>
+        <w:rPr>
+          <w:rFonts w:ascii="Arial" w:hAnsi="Arial" w:cs="Arial"/>
+        </w:rPr>
+      </w:pPr>
+      <w:r>
+        <w:rPr>
+          <w:rFonts w:ascii="Arial" w:hAnsi="Arial" w:cs="Arial"/>
+          <w:sz w:val="28"/>
+          <w:szCs w:val="28"/>
+        </w:rPr>
+        <w:t>Π</w:t>
+      </w:r>
+      <w:r>
+        <w:rPr>
+          <w:rFonts w:ascii="Arial" w:hAnsi="Arial" w:cs="Arial"/>
+          <w:sz w:val="28"/>
+          <w:szCs w:val="28"/>
+        </w:rPr>
+        <w:t xml:space="preserve"> (proyectar/seleccionar)</w:t>
+      </w:r>
+    </w:p>
+    <w:p>
+      <w:pPr>
+        <w:pStyle w:val="Prrafodelista"/>
+        <w:numPr>
+          <w:ilvl w:val="0"/>
+          <w:numId w:val="5"/>
+        </w:numPr>
+        <w:rPr>
+          <w:rFonts w:ascii="Arial" w:hAnsi="Arial" w:cs="Arial"/>
+          <w:sz w:val="24"/>
+          <w:szCs w:val="24"/>
+        </w:rPr>
+      </w:pPr>
+      <w:r>
+        <w:rPr>
+          <w:rFonts w:ascii="Arial" w:hAnsi="Arial" w:cs="Arial"/>
+          <w:sz w:val="32"/>
+          <w:szCs w:val="32"/>
+        </w:rPr>
+        <w:t>^</w:t>
+      </w:r>
+    </w:p>
+    <w:p>
+      <w:pPr>
+        <w:rPr>
+          <w:rFonts w:ascii="Arial" w:hAnsi="Arial" w:cs="Arial"/>
+        </w:rPr>
+      </w:pPr>
+      <w:r>
+        <w:rPr>
+          <w:rFonts w:ascii="Arial" w:hAnsi="Arial" w:cs="Arial"/>
+        </w:rPr>
+        <w:t>a) Encontrar el nombre de todos los empleados que trabajan en Banco Patacón.</w:t>
+      </w:r>
+    </w:p>
+    <w:p>
+      <w:pPr>
+        <w:rPr>
+          <w:rFonts w:ascii="Arial" w:hAnsi="Arial" w:cs="Arial"/>
+        </w:rPr>
+      </w:pPr>
+      <w:r>
+        <w:rPr>
+          <w:rFonts w:ascii="Arial" w:hAnsi="Arial" w:cs="Arial"/>
+          <w:sz w:val="28"/>
+          <w:szCs w:val="28"/>
+        </w:rPr>
+        <w:t>Π</w:t>
+      </w:r>
+      <w:r>
+        <w:rPr>
+          <w:rFonts w:ascii="Arial" w:hAnsi="Arial" w:cs="Arial"/>
+        </w:rPr>
+        <w:t>nombre_</w:t>
+      </w:r>
+      <w:r>
+        <w:rPr>
+          <w:rFonts w:ascii="Arial" w:hAnsi="Arial" w:cs="Arial"/>
+        </w:rPr>
+        <w:t>persona (</w:t>
+      </w:r>
+      <w:r>
+        <w:rPr>
+          <w:rFonts w:ascii="Arial" w:hAnsi="Arial" w:cs="Arial"/>
+          <w:sz w:val="28"/>
+          <w:szCs w:val="28"/>
+        </w:rPr>
+        <w:t>σ</w:t>
+      </w:r>
+      <w:r>
+        <w:rPr>
+          <w:rFonts w:ascii="Arial" w:hAnsi="Arial" w:cs="Arial"/>
+        </w:rPr>
+        <w:t xml:space="preserve"> </w:t>
+      </w:r>
+      <w:r>
+        <w:rPr>
+          <w:rFonts w:ascii="Arial" w:hAnsi="Arial" w:cs="Arial"/>
+          <w:sz w:val="28"/>
+          <w:szCs w:val="28"/>
+          <w:vertAlign w:val="subscript"/>
+        </w:rPr>
+        <w:t xml:space="preserve">nombre_compañia = “Banco </w:t>
+      </w:r>
+      <w:proofErr w:type="spellStart"/>
+      <w:proofErr w:type="gramStart"/>
+      <w:r>
+        <w:rPr>
+          <w:rFonts w:ascii="Arial" w:hAnsi="Arial" w:cs="Arial"/>
+          <w:sz w:val="28"/>
+          <w:szCs w:val="28"/>
+          <w:vertAlign w:val="subscript"/>
+        </w:rPr>
+        <w:t>Patacon</w:t>
+      </w:r>
+      <w:proofErr w:type="spellEnd"/>
+      <w:r>
+        <w:rPr>
+          <w:rFonts w:ascii="Arial" w:hAnsi="Arial" w:cs="Arial"/>
+          <w:sz w:val="28"/>
+          <w:szCs w:val="28"/>
+          <w:vertAlign w:val="subscript"/>
+        </w:rPr>
+        <w:t>”</w:t>
+      </w:r>
+      <w:r>
+        <w:rPr>
+          <w:rFonts w:ascii="Arial" w:hAnsi="Arial" w:cs="Arial"/>
+        </w:rPr>
+        <w:t>(</w:t>
+      </w:r>
+      <w:proofErr w:type="gramEnd"/>
+      <w:r>
+        <w:rPr>
+          <w:rFonts w:ascii="Arial" w:hAnsi="Arial" w:cs="Arial"/>
+        </w:rPr>
+        <w:t>TRABAJA))</w:t>
+      </w:r>
+    </w:p>
+    <w:p>
+      <w:pPr>
+        <w:rPr>
+          <w:rFonts w:ascii="Arial" w:hAnsi="Arial" w:cs="Arial"/>
+        </w:rPr>
+      </w:pPr>
+    </w:p>
+    <w:p>
+      <w:pPr>
+        <w:rPr>
+          <w:rFonts w:ascii="Arial" w:hAnsi="Arial" w:cs="Arial"/>
+        </w:rPr>
+      </w:pPr>
+      <w:r>
+        <w:rPr>
+          <w:rFonts w:ascii="Arial" w:hAnsi="Arial" w:cs="Arial"/>
+        </w:rPr>
+        <w:t>b) Encontrar el nombre y ciudad de todos los empleados que trabajan en Banco Patacón.</w:t>
+      </w:r>
+    </w:p>
+    <w:p>
+      <w:pPr>
+        <w:rPr>
+          <w:rFonts w:ascii="Arial" w:hAnsi="Arial" w:cs="Arial"/>
+        </w:rPr>
+      </w:pPr>
+      <w:r>
+        <w:rPr>
+          <w:rFonts w:ascii="Arial" w:hAnsi="Arial" w:cs="Arial"/>
+          <w:sz w:val="28"/>
+          <w:szCs w:val="28"/>
+        </w:rPr>
+        <w:t>Π</w:t>
+      </w:r>
+      <w:r>
+        <w:rPr>
+          <w:rFonts w:ascii="Arial" w:hAnsi="Arial" w:cs="Arial"/>
+        </w:rPr>
+        <w:t xml:space="preserve"> nombre_persona, ciudad (</w:t>
+      </w:r>
+      <w:r>
+        <w:rPr>
+          <w:rFonts w:ascii="Arial" w:hAnsi="Arial" w:cs="Arial"/>
+          <w:sz w:val="28"/>
+          <w:szCs w:val="28"/>
+        </w:rPr>
+        <w:t>σ</w:t>
+      </w:r>
+      <w:r>
+        <w:rPr>
+          <w:rFonts w:ascii="Arial" w:hAnsi="Arial" w:cs="Arial"/>
+        </w:rPr>
+        <w:t xml:space="preserve"> </w:t>
+      </w:r>
+      <w:r>
+        <w:rPr>
+          <w:rFonts w:ascii="Arial" w:hAnsi="Arial" w:cs="Arial"/>
+          <w:sz w:val="28"/>
+          <w:szCs w:val="28"/>
+          <w:vertAlign w:val="subscript"/>
+        </w:rPr>
+        <w:t xml:space="preserve">nombre_compañia = “Banco </w:t>
+      </w:r>
+      <w:proofErr w:type="spellStart"/>
+      <w:r>
+        <w:rPr>
+          <w:rFonts w:ascii="Arial" w:hAnsi="Arial" w:cs="Arial"/>
+          <w:sz w:val="28"/>
+          <w:szCs w:val="28"/>
+          <w:vertAlign w:val="subscript"/>
+        </w:rPr>
+        <w:t>Patacon</w:t>
+      </w:r>
+      <w:proofErr w:type="spellEnd"/>
+      <w:r>
+        <w:rPr>
+          <w:rFonts w:ascii="Arial" w:hAnsi="Arial" w:cs="Arial"/>
+          <w:sz w:val="28"/>
+          <w:szCs w:val="28"/>
+          <w:vertAlign w:val="subscript"/>
+        </w:rPr>
+        <w:t>”</w:t>
+      </w:r>
+      <w:r>
+        <w:rPr>
+          <w:rFonts w:ascii="Arial" w:hAnsi="Arial" w:cs="Arial"/>
+          <w:sz w:val="28"/>
+          <w:szCs w:val="28"/>
         </w:rPr>
         <w:t xml:space="preserve"> (</w:t>
       </w:r>
@@ -8886,150 +9135,70 @@
         <w:rPr>
           <w:rFonts w:ascii="Arial" w:hAnsi="Arial" w:cs="Arial"/>
         </w:rPr>
-        <w:t>nombre persona)</w:t>
-      </w:r>
-    </w:p>
-    <w:p>
-      <w:pPr>
-        <w:rPr>
-          <w:rFonts w:ascii="Arial" w:hAnsi="Arial" w:cs="Arial"/>
-        </w:rPr>
-      </w:pPr>
-      <w:r>
-        <w:rPr>
-          <w:rFonts w:ascii="Arial" w:hAnsi="Arial" w:cs="Arial"/>
-        </w:rPr>
-        <w:t xml:space="preserve">FK (nombre director) referencia a </w:t>
-      </w:r>
-      <w:r>
+        <w:t>TRABAJA JOIN EMPLEADOS)</w:t>
+      </w:r>
+    </w:p>
+    <w:p>
+      <w:pPr>
         <w:rPr>
           <w:rFonts w:ascii="Arial" w:hAnsi="Arial" w:cs="Arial"/>
           <w:b/>
           <w:bCs/>
-        </w:rPr>
-        <w:t>EMPLEADOS</w:t>
-      </w:r>
-      <w:r>
-        <w:rPr>
-          <w:rFonts w:ascii="Arial" w:hAnsi="Arial" w:cs="Arial"/>
-        </w:rPr>
-        <w:t xml:space="preserve"> (</w:t>
-      </w:r>
-      <w:r>
-        <w:rPr>
-          <w:rFonts w:ascii="Arial" w:hAnsi="Arial" w:cs="Arial"/>
-        </w:rPr>
-        <w:t>nombre persona)</w:t>
-      </w:r>
-    </w:p>
-    <w:p>
-      <w:pPr>
-        <w:rPr>
-          <w:rFonts w:ascii="Arial" w:hAnsi="Arial" w:cs="Arial"/>
-        </w:rPr>
-      </w:pPr>
-      <w:r>
-        <w:rPr>
-          <w:rFonts w:ascii="Arial" w:hAnsi="Arial" w:cs="Arial"/>
-        </w:rPr>
-        <w:t xml:space="preserve">Obtenga el </w:t>
-      </w:r>
+          <w:color w:val="538135" w:themeColor="accent6" w:themeShade="BF"/>
+        </w:rPr>
+      </w:pPr>
       <w:r>
         <w:rPr>
           <w:rFonts w:ascii="Arial" w:hAnsi="Arial" w:cs="Arial"/>
           <w:b/>
           <w:bCs/>
-        </w:rPr>
-        <w:t>modelo Entidad-</w:t>
+          <w:color w:val="538135" w:themeColor="accent6" w:themeShade="BF"/>
+        </w:rPr>
+        <w:t xml:space="preserve">Esquema </w:t>
       </w:r>
       <w:r>
         <w:rPr>
           <w:rFonts w:ascii="Arial" w:hAnsi="Arial" w:cs="Arial"/>
           <w:b/>
           <w:bCs/>
-        </w:rPr>
-        <w:t>Relación</w:t>
-      </w:r>
-      <w:r>
-        <w:rPr>
-          <w:rFonts w:ascii="Arial" w:hAnsi="Arial" w:cs="Arial"/>
-        </w:rPr>
-        <w:t xml:space="preserve"> a partir del modelo relacional.</w:t>
-      </w:r>
-    </w:p>
-    <w:p>
-      <w:pPr>
-        <w:rPr>
-          <w:rFonts w:ascii="Arial" w:hAnsi="Arial" w:cs="Arial"/>
-        </w:rPr>
-      </w:pPr>
-      <w:r>
-        <w:rPr>
-          <w:rFonts w:ascii="Arial" w:hAnsi="Arial" w:cs="Arial"/>
-        </w:rPr>
-        <w:t xml:space="preserve">Dar una </w:t>
-      </w:r>
-      <w:r>
-        <w:rPr>
-          <w:rFonts w:ascii="Arial" w:hAnsi="Arial" w:cs="Arial"/>
-        </w:rPr>
-        <w:t>expresión</w:t>
-      </w:r>
-      <w:r>
-        <w:rPr>
-          <w:rFonts w:ascii="Arial" w:hAnsi="Arial" w:cs="Arial"/>
-        </w:rPr>
-        <w:t xml:space="preserve"> en el Algebra Relacional para las siguientes consultas:</w:t>
-      </w:r>
-    </w:p>
-    <w:p>
-      <w:pPr>
-        <w:rPr>
-          <w:rFonts w:ascii="Arial" w:hAnsi="Arial" w:cs="Arial"/>
-        </w:rPr>
-      </w:pPr>
-      <w:r>
-        <w:rPr>
-          <w:rFonts w:ascii="Arial" w:hAnsi="Arial" w:cs="Arial"/>
-        </w:rPr>
-        <w:t xml:space="preserve">a) Encontrar el nombre de todos los empleados que trabajan en Banco </w:t>
-      </w:r>
-      <w:r>
-        <w:rPr>
-          <w:rFonts w:ascii="Arial" w:hAnsi="Arial" w:cs="Arial"/>
-        </w:rPr>
-        <w:t>Patacón</w:t>
-      </w:r>
-      <w:r>
-        <w:rPr>
-          <w:rFonts w:ascii="Arial" w:hAnsi="Arial" w:cs="Arial"/>
-        </w:rPr>
-        <w:t>.</w:t>
-      </w:r>
-    </w:p>
-    <w:p>
-      <w:pPr>
-        <w:rPr>
-          <w:rFonts w:ascii="Arial" w:hAnsi="Arial" w:cs="Arial"/>
-        </w:rPr>
-      </w:pPr>
-      <w:r>
-        <w:rPr>
-          <w:rFonts w:ascii="Arial" w:hAnsi="Arial" w:cs="Arial"/>
-        </w:rPr>
-        <w:t xml:space="preserve">b) Encontrar el nombre y ciudad de todos los empleados que trabajan en Banco </w:t>
-      </w:r>
-      <w:r>
-        <w:rPr>
-          <w:rFonts w:ascii="Arial" w:hAnsi="Arial" w:cs="Arial"/>
-        </w:rPr>
-        <w:t>Patacón</w:t>
-      </w:r>
-      <w:r>
-        <w:rPr>
-          <w:rFonts w:ascii="Arial" w:hAnsi="Arial" w:cs="Arial"/>
-        </w:rPr>
-        <w:t>.</w:t>
+          <w:color w:val="538135" w:themeColor="accent6" w:themeShade="BF"/>
+        </w:rPr>
+        <w:t>TRABAJA JOIN EMPLEADOS</w:t>
+      </w:r>
+    </w:p>
+    <w:p>
+      <w:pPr>
+        <w:rPr>
+          <w:rFonts w:ascii="Arial" w:hAnsi="Arial" w:cs="Arial"/>
+        </w:rPr>
+      </w:pPr>
+      <w:r>
+        <w:rPr>
+          <w:rFonts w:ascii="Arial" w:hAnsi="Arial" w:cs="Arial"/>
+        </w:rPr>
+        <w:t xml:space="preserve">Nombre_persona, </w:t>
+      </w:r>
+      <w:proofErr w:type="spellStart"/>
+      <w:r>
+        <w:rPr>
+          <w:rFonts w:ascii="Arial" w:hAnsi="Arial" w:cs="Arial"/>
+        </w:rPr>
+        <w:t>nombre_</w:t>
+      </w:r>
+      <w:proofErr w:type="gramStart"/>
+      <w:r>
+        <w:rPr>
+          <w:rFonts w:ascii="Arial" w:hAnsi="Arial" w:cs="Arial"/>
+        </w:rPr>
+        <w:t>compañia,salario</w:t>
+      </w:r>
+      <w:proofErr w:type="spellEnd"/>
+      <w:proofErr w:type="gramEnd"/>
+      <w:r>
+        <w:rPr>
+          <w:rFonts w:ascii="Arial" w:hAnsi="Arial" w:cs="Arial"/>
+        </w:rPr>
+        <w:t>, calle, ciudad</w:t>
       </w:r>
     </w:p>
     <w:p>
@@ -9044,48 +9213,179 @@
         </w:rPr>
         <w:t>c) Encontrar el nombre, la calle y ciudad de todos los empleados que trabajan en Banco</w:t>
       </w:r>
-    </w:p>
-    <w:p>
-      <w:pPr>
-        <w:rPr>
-          <w:rFonts w:ascii="Arial" w:hAnsi="Arial" w:cs="Arial"/>
-        </w:rPr>
-      </w:pPr>
-      <w:r>
-        <w:rPr>
-          <w:rFonts w:ascii="Arial" w:hAnsi="Arial" w:cs="Arial"/>
-        </w:rPr>
-        <w:t>Patacón</w:t>
-      </w:r>
-      <w:r>
-        <w:rPr>
-          <w:rFonts w:ascii="Arial" w:hAnsi="Arial" w:cs="Arial"/>
-        </w:rPr>
-        <w:t xml:space="preserve"> y ganan </w:t>
-      </w:r>
-      <w:r>
-        <w:rPr>
-          <w:rFonts w:ascii="Arial" w:hAnsi="Arial" w:cs="Arial"/>
-        </w:rPr>
-        <w:t>más</w:t>
-      </w:r>
-      <w:r>
-        <w:rPr>
-          <w:rFonts w:ascii="Arial" w:hAnsi="Arial" w:cs="Arial"/>
-        </w:rPr>
-        <w:t xml:space="preserve"> de $1000.</w:t>
-      </w:r>
-    </w:p>
-    <w:p>
-      <w:pPr>
-        <w:rPr>
-          <w:rFonts w:ascii="Arial" w:hAnsi="Arial" w:cs="Arial"/>
-        </w:rPr>
-      </w:pPr>
-      <w:r>
-        <w:rPr>
-          <w:rFonts w:ascii="Arial" w:hAnsi="Arial" w:cs="Arial"/>
-        </w:rPr>
+      <w:r>
+        <w:rPr>
+          <w:rFonts w:ascii="Arial" w:hAnsi="Arial" w:cs="Arial"/>
+        </w:rPr>
+        <w:t xml:space="preserve"> </w:t>
+      </w:r>
+      <w:r>
+        <w:rPr>
+          <w:rFonts w:ascii="Arial" w:hAnsi="Arial" w:cs="Arial"/>
+        </w:rPr>
+        <w:t>Patacón y ganan más de $1000.</w:t>
+      </w:r>
+    </w:p>
+    <w:p>
+      <w:pPr>
+        <w:rPr>
+          <w:rFonts w:ascii="Arial" w:hAnsi="Arial" w:cs="Arial"/>
+          <w:sz w:val="28"/>
+          <w:szCs w:val="28"/>
+        </w:rPr>
+      </w:pPr>
+      <w:r>
+        <w:rPr>
+          <w:rFonts w:ascii="Arial" w:hAnsi="Arial" w:cs="Arial"/>
+          <w:sz w:val="28"/>
+          <w:szCs w:val="28"/>
+        </w:rPr>
+        <w:t>Π</w:t>
+      </w:r>
+      <w:r>
+        <w:rPr>
+          <w:rFonts w:ascii="Arial" w:hAnsi="Arial" w:cs="Arial"/>
+        </w:rPr>
+        <w:t xml:space="preserve"> nombre_persona,</w:t>
+      </w:r>
+      <w:r>
+        <w:rPr>
+          <w:rFonts w:ascii="Arial" w:hAnsi="Arial" w:cs="Arial"/>
+        </w:rPr>
+        <w:t xml:space="preserve"> calle,</w:t>
+      </w:r>
+      <w:r>
+        <w:rPr>
+          <w:rFonts w:ascii="Arial" w:hAnsi="Arial" w:cs="Arial"/>
+        </w:rPr>
+        <w:t xml:space="preserve"> ciudad (</w:t>
+      </w:r>
+      <w:r>
+        <w:rPr>
+          <w:rFonts w:ascii="Arial" w:hAnsi="Arial" w:cs="Arial"/>
+          <w:sz w:val="28"/>
+          <w:szCs w:val="28"/>
+        </w:rPr>
+        <w:t>σ</w:t>
+      </w:r>
+      <w:r>
+        <w:rPr>
+          <w:rFonts w:ascii="Arial" w:hAnsi="Arial" w:cs="Arial"/>
+        </w:rPr>
+        <w:t xml:space="preserve"> </w:t>
+      </w:r>
+      <w:r>
+        <w:rPr>
+          <w:rFonts w:ascii="Arial" w:hAnsi="Arial" w:cs="Arial"/>
+          <w:sz w:val="28"/>
+          <w:szCs w:val="28"/>
+          <w:vertAlign w:val="subscript"/>
+        </w:rPr>
+        <w:t xml:space="preserve">nombre_compañia = “Banco </w:t>
+      </w:r>
+      <w:proofErr w:type="spellStart"/>
+      <w:r>
+        <w:rPr>
+          <w:rFonts w:ascii="Arial" w:hAnsi="Arial" w:cs="Arial"/>
+          <w:sz w:val="28"/>
+          <w:szCs w:val="28"/>
+          <w:vertAlign w:val="subscript"/>
+        </w:rPr>
+        <w:t>Patacon</w:t>
+      </w:r>
+      <w:proofErr w:type="spellEnd"/>
+      <w:r>
+        <w:rPr>
+          <w:rFonts w:ascii="Arial" w:hAnsi="Arial" w:cs="Arial"/>
+          <w:sz w:val="28"/>
+          <w:szCs w:val="28"/>
+          <w:vertAlign w:val="subscript"/>
+        </w:rPr>
+        <w:t>”</w:t>
+      </w:r>
+      <w:r>
+        <w:rPr>
+          <w:rFonts w:ascii="Arial" w:hAnsi="Arial" w:cs="Arial"/>
+          <w:sz w:val="28"/>
+          <w:szCs w:val="28"/>
+          <w:vertAlign w:val="subscript"/>
+        </w:rPr>
+        <w:t xml:space="preserve">  </w:t>
+      </w:r>
+      <w:r>
+        <w:rPr>
+          <w:rFonts w:ascii="Arial" w:hAnsi="Arial" w:cs="Arial"/>
+          <w:sz w:val="28"/>
+          <w:szCs w:val="28"/>
+          <w:vertAlign w:val="subscript"/>
+        </w:rPr>
+        <w:br/>
+        <w:t xml:space="preserve">                                                                    ^</w:t>
+      </w:r>
+      <w:r>
+        <w:rPr>
+          <w:rFonts w:ascii="Arial" w:hAnsi="Arial" w:cs="Arial"/>
+          <w:sz w:val="28"/>
+          <w:szCs w:val="28"/>
+        </w:rPr>
+        <w:t xml:space="preserve"> </w:t>
+      </w:r>
+      <w:r>
+        <w:rPr>
+          <w:rFonts w:ascii="Arial" w:hAnsi="Arial" w:cs="Arial"/>
+          <w:sz w:val="24"/>
+          <w:szCs w:val="24"/>
+          <w:vertAlign w:val="subscript"/>
+        </w:rPr>
+        <w:t>salario &gt; 1000</w:t>
+      </w:r>
+      <w:r>
+        <w:rPr>
+          <w:rFonts w:ascii="Arial" w:hAnsi="Arial" w:cs="Arial"/>
+          <w:sz w:val="28"/>
+          <w:szCs w:val="28"/>
+        </w:rPr>
+        <w:t>(</w:t>
+      </w:r>
+      <w:r>
+        <w:rPr>
+          <w:rFonts w:ascii="Arial" w:hAnsi="Arial" w:cs="Arial"/>
+        </w:rPr>
+        <w:t>TRABAJA JOIN EMPLEADOS)</w:t>
+      </w:r>
+    </w:p>
+    <w:p>
+      <w:pPr>
+        <w:rPr>
+          <w:rFonts w:ascii="Arial" w:hAnsi="Arial" w:cs="Arial"/>
+        </w:rPr>
+      </w:pPr>
+    </w:p>
+    <w:p>
+      <w:pPr>
+        <w:rPr>
+          <w:rFonts w:ascii="Arial" w:hAnsi="Arial" w:cs="Arial"/>
+        </w:rPr>
+      </w:pPr>
+    </w:p>
+    <w:p>
+      <w:pPr>
+        <w:rPr>
+          <w:rFonts w:ascii="Arial" w:hAnsi="Arial" w:cs="Arial"/>
+        </w:rPr>
+      </w:pPr>
+    </w:p>
+    <w:p>
+      <w:pPr>
+        <w:rPr>
+          <w:rFonts w:ascii="Arial" w:hAnsi="Arial" w:cs="Arial"/>
+        </w:rPr>
+      </w:pPr>
+      <w:r>
+        <w:rPr>
+          <w:rFonts w:ascii="Arial" w:hAnsi="Arial" w:cs="Arial"/>
+        </w:rPr>
+        <w:lastRenderedPageBreak/>
         <w:t>d)</w:t>
       </w:r>
       <w:r>
@@ -9094,6 +9394,208 @@
         </w:rPr>
         <w:t xml:space="preserve"> Encontrar a todos los empleados que viven en la misma ciudad que en la que trabajan.</w:t>
       </w:r>
+      <w:r>
+        <w:rPr>
+          <w:rFonts w:ascii="Arial" w:hAnsi="Arial" w:cs="Arial"/>
+        </w:rPr>
+        <w:br/>
+      </w:r>
+    </w:p>
+    <w:p>
+      <w:pPr>
+        <w:rPr>
+          <w:rFonts w:ascii="Arial" w:hAnsi="Arial" w:cs="Arial"/>
+        </w:rPr>
+      </w:pPr>
+      <w:r>
+        <w:rPr>
+          <w:rFonts w:ascii="Arial" w:hAnsi="Arial" w:cs="Arial"/>
+          <w:sz w:val="28"/>
+          <w:szCs w:val="28"/>
+        </w:rPr>
+        <w:t>Π</w:t>
+      </w:r>
+      <w:r>
+        <w:rPr>
+          <w:rFonts w:ascii="Arial" w:hAnsi="Arial" w:cs="Arial"/>
+        </w:rPr>
+        <w:t xml:space="preserve"> nombre_persona</w:t>
+      </w:r>
+      <w:r>
+        <w:rPr>
+          <w:rFonts w:ascii="Arial" w:hAnsi="Arial" w:cs="Arial"/>
+        </w:rPr>
+        <w:t xml:space="preserve"> (</w:t>
+      </w:r>
+      <w:r>
+        <w:rPr>
+          <w:rFonts w:ascii="Arial" w:hAnsi="Arial" w:cs="Arial"/>
+          <w:sz w:val="28"/>
+          <w:szCs w:val="28"/>
+        </w:rPr>
+        <w:t>σ</w:t>
+      </w:r>
+      <w:r>
+        <w:rPr>
+          <w:rFonts w:ascii="Arial" w:hAnsi="Arial" w:cs="Arial"/>
+        </w:rPr>
+        <w:t xml:space="preserve"> </w:t>
+      </w:r>
+      <w:proofErr w:type="spellStart"/>
+      <w:proofErr w:type="gramStart"/>
+      <w:r>
+        <w:rPr>
+          <w:rFonts w:ascii="Arial" w:hAnsi="Arial" w:cs="Arial"/>
+        </w:rPr>
+        <w:t>empleado.ciudad</w:t>
+      </w:r>
+      <w:proofErr w:type="spellEnd"/>
+      <w:proofErr w:type="gramEnd"/>
+      <w:r>
+        <w:rPr>
+          <w:rFonts w:ascii="Arial" w:hAnsi="Arial" w:cs="Arial"/>
+        </w:rPr>
+        <w:t xml:space="preserve"> = </w:t>
+      </w:r>
+      <w:proofErr w:type="spellStart"/>
+      <w:r>
+        <w:rPr>
+          <w:rFonts w:ascii="Arial" w:hAnsi="Arial" w:cs="Arial"/>
+        </w:rPr>
+        <w:t>compañía.ciudad</w:t>
+      </w:r>
+      <w:proofErr w:type="spellEnd"/>
+      <w:r>
+        <w:rPr>
+          <w:rFonts w:ascii="Arial" w:hAnsi="Arial" w:cs="Arial"/>
+        </w:rPr>
+        <w:t>(EMPLEADO JOIN TRABAJA JOIN COMPAÑÍA))</w:t>
+      </w:r>
+    </w:p>
+    <w:p>
+      <w:pPr>
+        <w:rPr>
+          <w:rFonts w:ascii="Arial" w:hAnsi="Arial" w:cs="Arial"/>
+        </w:rPr>
+      </w:pPr>
+      <w:r>
+        <w:rPr>
+          <w:rFonts w:ascii="Arial" w:hAnsi="Arial" w:cs="Arial"/>
+        </w:rPr>
+        <w:t xml:space="preserve">Pero como se </w:t>
+      </w:r>
+      <w:proofErr w:type="spellStart"/>
+      <w:r>
+        <w:rPr>
+          <w:rFonts w:ascii="Arial" w:hAnsi="Arial" w:cs="Arial"/>
+        </w:rPr>
+        <w:t>joinean</w:t>
+      </w:r>
+      <w:proofErr w:type="spellEnd"/>
+      <w:r>
+        <w:rPr>
+          <w:rFonts w:ascii="Arial" w:hAnsi="Arial" w:cs="Arial"/>
+        </w:rPr>
+        <w:t xml:space="preserve"> los campos de mismo nombre se podría escribir </w:t>
+      </w:r>
+      <w:proofErr w:type="spellStart"/>
+      <w:r>
+        <w:rPr>
+          <w:rFonts w:ascii="Arial" w:hAnsi="Arial" w:cs="Arial"/>
+        </w:rPr>
+        <w:t>asi</w:t>
+      </w:r>
+      <w:proofErr w:type="spellEnd"/>
+      <w:r>
+        <w:rPr>
+          <w:rFonts w:ascii="Arial" w:hAnsi="Arial" w:cs="Arial"/>
+        </w:rPr>
+        <w:t>:</w:t>
+      </w:r>
+    </w:p>
+    <w:p>
+      <w:pPr>
+        <w:rPr>
+          <w:rFonts w:ascii="Arial" w:hAnsi="Arial" w:cs="Arial"/>
+        </w:rPr>
+      </w:pPr>
+      <w:r>
+        <w:rPr>
+          <w:rFonts w:ascii="Arial" w:hAnsi="Arial" w:cs="Arial"/>
+          <w:sz w:val="28"/>
+          <w:szCs w:val="28"/>
+        </w:rPr>
+        <w:t>Π</w:t>
+      </w:r>
+      <w:r>
+        <w:rPr>
+          <w:rFonts w:ascii="Arial" w:hAnsi="Arial" w:cs="Arial"/>
+        </w:rPr>
+        <w:t xml:space="preserve"> nombre_persona (EMPLEADO JOIN TRABAJA JOIN COMPAÑÍA)</w:t>
+      </w:r>
+    </w:p>
+    <w:p>
+      <w:pPr>
+        <w:rPr>
+          <w:rFonts w:ascii="Arial" w:hAnsi="Arial" w:cs="Arial"/>
+          <w:b/>
+          <w:bCs/>
+          <w:color w:val="538135" w:themeColor="accent6" w:themeShade="BF"/>
+        </w:rPr>
+      </w:pPr>
+      <w:r>
+        <w:rPr>
+          <w:rFonts w:ascii="Arial" w:hAnsi="Arial" w:cs="Arial"/>
+          <w:b/>
+          <w:bCs/>
+          <w:color w:val="538135" w:themeColor="accent6" w:themeShade="BF"/>
+        </w:rPr>
+        <w:t>Esquema EMPLEADO JOIN TRABAJA JOIN COMPAÑÍA</w:t>
+      </w:r>
+    </w:p>
+    <w:p>
+      <w:pPr>
+        <w:rPr>
+          <w:rFonts w:ascii="Arial" w:hAnsi="Arial" w:cs="Arial"/>
+        </w:rPr>
+      </w:pPr>
+      <w:r>
+        <w:rPr>
+          <w:rFonts w:ascii="Arial" w:hAnsi="Arial" w:cs="Arial"/>
+        </w:rPr>
+        <w:t xml:space="preserve">Nombre_persona, calle, </w:t>
+      </w:r>
+      <w:proofErr w:type="spellStart"/>
+      <w:proofErr w:type="gramStart"/>
+      <w:r>
+        <w:rPr>
+          <w:rFonts w:ascii="Arial" w:hAnsi="Arial" w:cs="Arial"/>
+        </w:rPr>
+        <w:t>empleado.ciudad</w:t>
+      </w:r>
+      <w:proofErr w:type="spellEnd"/>
+      <w:proofErr w:type="gramEnd"/>
+      <w:r>
+        <w:rPr>
+          <w:rFonts w:ascii="Arial" w:hAnsi="Arial" w:cs="Arial"/>
+        </w:rPr>
+        <w:t xml:space="preserve">, nombre_compañia, salario, </w:t>
+      </w:r>
+      <w:proofErr w:type="spellStart"/>
+      <w:r>
+        <w:rPr>
+          <w:rFonts w:ascii="Arial" w:hAnsi="Arial" w:cs="Arial"/>
+        </w:rPr>
+        <w:t>compañía.ciudad</w:t>
+      </w:r>
+      <w:proofErr w:type="spellEnd"/>
+    </w:p>
+    <w:p>
+      <w:pPr>
+        <w:rPr>
+          <w:rFonts w:ascii="Arial" w:hAnsi="Arial" w:cs="Arial"/>
+        </w:rPr>
+      </w:pPr>
     </w:p>
     <w:p>
       <w:pPr>
@@ -9118,155 +9620,658 @@
         <w:rPr>
           <w:rFonts w:ascii="Arial" w:hAnsi="Arial" w:cs="Arial"/>
         </w:rPr>
+        <w:t>Busquemos primero la ciudad y la calle del director</w:t>
+      </w:r>
+    </w:p>
+    <w:p>
+      <w:pPr>
+        <w:rPr>
+          <w:rFonts w:ascii="Arial" w:hAnsi="Arial" w:cs="Arial"/>
+        </w:rPr>
+      </w:pPr>
+      <w:r>
+        <w:rPr>
+          <w:rFonts w:ascii="Arial" w:hAnsi="Arial" w:cs="Arial"/>
+        </w:rPr>
+        <w:t xml:space="preserve">TEMP1 </w:t>
+      </w:r>
+      <w:r>
+        <w:rPr>
+          <w:rFonts w:ascii="Arial" w:hAnsi="Arial" w:cs="Arial"/>
+        </w:rPr>
+        <w:sym w:font="Wingdings" w:char="F0DF"/>
+      </w:r>
+      <w:r>
+        <w:rPr>
+          <w:rFonts w:ascii="Arial" w:hAnsi="Arial" w:cs="Arial"/>
+        </w:rPr>
+        <w:t xml:space="preserve"> </w:t>
+      </w:r>
+      <w:r>
+        <w:rPr>
+          <w:rFonts w:ascii="Arial" w:hAnsi="Arial" w:cs="Arial"/>
+          <w:sz w:val="28"/>
+          <w:szCs w:val="28"/>
+        </w:rPr>
+        <w:t>Π</w:t>
+      </w:r>
+      <w:r>
+        <w:rPr>
+          <w:rFonts w:ascii="Arial" w:hAnsi="Arial" w:cs="Arial"/>
+        </w:rPr>
+        <w:t xml:space="preserve"> nombre_persona</w:t>
+      </w:r>
+      <w:r>
+        <w:rPr>
+          <w:rFonts w:ascii="Arial" w:hAnsi="Arial" w:cs="Arial"/>
+        </w:rPr>
+        <w:t>, calle, ciudad</w:t>
+      </w:r>
+      <w:r>
+        <w:rPr>
+          <w:rFonts w:ascii="Arial" w:hAnsi="Arial" w:cs="Arial"/>
+        </w:rPr>
+        <w:t xml:space="preserve"> (</w:t>
+      </w:r>
+      <w:r>
+        <w:rPr>
+          <w:rFonts w:ascii="Arial" w:hAnsi="Arial" w:cs="Arial"/>
+          <w:sz w:val="28"/>
+          <w:szCs w:val="28"/>
+        </w:rPr>
+        <w:t>σ</w:t>
+      </w:r>
+      <w:r>
+        <w:rPr>
+          <w:rFonts w:ascii="Arial" w:hAnsi="Arial" w:cs="Arial"/>
+          <w:sz w:val="28"/>
+          <w:szCs w:val="28"/>
+        </w:rPr>
+        <w:t xml:space="preserve"> </w:t>
+      </w:r>
+      <w:proofErr w:type="spellStart"/>
+      <w:r>
+        <w:rPr>
+          <w:rFonts w:ascii="Arial" w:hAnsi="Arial" w:cs="Arial"/>
+          <w:sz w:val="24"/>
+          <w:szCs w:val="24"/>
+        </w:rPr>
+        <w:t>nombre</w:t>
+      </w:r>
+      <w:r>
+        <w:rPr>
+          <w:rFonts w:ascii="Arial" w:hAnsi="Arial" w:cs="Arial"/>
+        </w:rPr>
+        <w:t>_director</w:t>
+      </w:r>
+      <w:proofErr w:type="spellEnd"/>
+      <w:r>
+        <w:rPr>
+          <w:rFonts w:ascii="Arial" w:hAnsi="Arial" w:cs="Arial"/>
+        </w:rPr>
+        <w:t xml:space="preserve"> = nombre_persona (</w:t>
+      </w:r>
+      <w:r>
+        <w:rPr>
+          <w:rFonts w:ascii="Arial" w:hAnsi="Arial" w:cs="Arial"/>
+        </w:rPr>
+        <w:t>DIRIGE JOIN EMPLEADO</w:t>
+      </w:r>
+      <w:r>
+        <w:rPr>
+          <w:rFonts w:ascii="Arial" w:hAnsi="Arial" w:cs="Arial"/>
+        </w:rPr>
+        <w:t>)</w:t>
+      </w:r>
+      <w:r>
+        <w:rPr>
+          <w:rFonts w:ascii="Arial" w:hAnsi="Arial" w:cs="Arial"/>
+        </w:rPr>
+        <w:t>)</w:t>
+      </w:r>
+    </w:p>
+    <w:p>
+      <w:pPr>
+        <w:rPr>
+          <w:rFonts w:ascii="Arial" w:hAnsi="Arial" w:cs="Arial"/>
+        </w:rPr>
+      </w:pPr>
+      <w:r>
+        <w:rPr>
+          <w:rFonts w:ascii="Arial" w:hAnsi="Arial" w:cs="Arial"/>
+        </w:rPr>
+        <w:t>Ahora busquemos a los empleados que coinciden con los empleados de un director y veamos cuales viven en la misma calle y ciudad</w:t>
+      </w:r>
+    </w:p>
+    <w:p>
+      <w:pPr>
+        <w:rPr>
+          <w:rFonts w:ascii="Arial" w:hAnsi="Arial" w:cs="Arial"/>
+        </w:rPr>
+      </w:pPr>
+      <w:r>
+        <w:rPr>
+          <w:rFonts w:ascii="Arial" w:hAnsi="Arial" w:cs="Arial"/>
+          <w:sz w:val="28"/>
+          <w:szCs w:val="28"/>
+        </w:rPr>
+        <w:t>Π</w:t>
+      </w:r>
+      <w:r>
+        <w:rPr>
+          <w:rFonts w:ascii="Arial" w:hAnsi="Arial" w:cs="Arial"/>
+        </w:rPr>
+        <w:t xml:space="preserve"> nombre_</w:t>
+      </w:r>
+      <w:r>
+        <w:rPr>
+          <w:rFonts w:ascii="Arial" w:hAnsi="Arial" w:cs="Arial"/>
+        </w:rPr>
+        <w:t>persona (</w:t>
+      </w:r>
+      <w:r>
+        <w:rPr>
+          <w:rFonts w:ascii="Arial" w:hAnsi="Arial" w:cs="Arial"/>
+          <w:sz w:val="28"/>
+          <w:szCs w:val="28"/>
+        </w:rPr>
+        <w:t>σ</w:t>
+      </w:r>
+      <w:r>
+        <w:rPr>
+          <w:rFonts w:ascii="Arial" w:hAnsi="Arial" w:cs="Arial"/>
+          <w:sz w:val="28"/>
+          <w:szCs w:val="28"/>
+        </w:rPr>
+        <w:t xml:space="preserve"> </w:t>
+      </w:r>
+      <w:r>
+        <w:rPr>
+          <w:rFonts w:ascii="Arial" w:hAnsi="Arial" w:cs="Arial"/>
+        </w:rPr>
+        <w:t xml:space="preserve">TEMP1.nombre_dirigido = </w:t>
+      </w:r>
+      <w:proofErr w:type="spellStart"/>
+      <w:r>
+        <w:rPr>
+          <w:rFonts w:ascii="Arial" w:hAnsi="Arial" w:cs="Arial"/>
+        </w:rPr>
+        <w:t>EMPLEADO.nombre_persona</w:t>
+      </w:r>
+      <w:proofErr w:type="spellEnd"/>
+      <w:r>
+        <w:rPr>
+          <w:rFonts w:ascii="Arial" w:hAnsi="Arial" w:cs="Arial"/>
+        </w:rPr>
+        <w:t xml:space="preserve"> ^ </w:t>
+      </w:r>
+    </w:p>
+    <w:p>
+      <w:pPr>
+        <w:rPr>
+          <w:rFonts w:ascii="Arial" w:hAnsi="Arial" w:cs="Arial"/>
+          <w:sz w:val="24"/>
+          <w:szCs w:val="24"/>
+        </w:rPr>
+      </w:pPr>
+      <w:r>
+        <w:rPr>
+          <w:rFonts w:ascii="Arial" w:hAnsi="Arial" w:cs="Arial"/>
+        </w:rPr>
+        <w:t xml:space="preserve">TEMP1.ciudad = </w:t>
+      </w:r>
+      <w:proofErr w:type="spellStart"/>
+      <w:r>
+        <w:rPr>
+          <w:rFonts w:ascii="Arial" w:hAnsi="Arial" w:cs="Arial"/>
+        </w:rPr>
+        <w:t>EMPLEADO.ciudad</w:t>
+      </w:r>
+      <w:proofErr w:type="spellEnd"/>
+      <w:r>
+        <w:rPr>
+          <w:rFonts w:ascii="Arial" w:hAnsi="Arial" w:cs="Arial"/>
+        </w:rPr>
+        <w:t xml:space="preserve"> </w:t>
+      </w:r>
+      <w:r>
+        <w:rPr>
+          <w:rFonts w:ascii="Arial" w:hAnsi="Arial" w:cs="Arial"/>
+        </w:rPr>
+        <w:t>^</w:t>
+      </w:r>
+      <w:r>
+        <w:rPr>
+          <w:rFonts w:ascii="Arial" w:hAnsi="Arial" w:cs="Arial"/>
+        </w:rPr>
+        <w:t xml:space="preserve"> TEMP1.calle = </w:t>
+      </w:r>
+      <w:proofErr w:type="spellStart"/>
+      <w:r>
+        <w:rPr>
+          <w:rFonts w:ascii="Arial" w:hAnsi="Arial" w:cs="Arial"/>
+        </w:rPr>
+        <w:t>EMPLEADO.ciudad</w:t>
+      </w:r>
+      <w:proofErr w:type="spellEnd"/>
+      <w:r>
+        <w:rPr>
+          <w:rFonts w:ascii="Arial" w:hAnsi="Arial" w:cs="Arial"/>
+          <w:sz w:val="24"/>
+          <w:szCs w:val="24"/>
+        </w:rPr>
+        <w:t xml:space="preserve"> </w:t>
+      </w:r>
+    </w:p>
+    <w:p>
+      <w:pPr>
+        <w:rPr>
+          <w:rFonts w:ascii="Arial" w:hAnsi="Arial" w:cs="Arial"/>
+        </w:rPr>
+      </w:pPr>
+      <w:r>
+        <w:rPr>
+          <w:rFonts w:ascii="Arial" w:hAnsi="Arial" w:cs="Arial"/>
+          <w:sz w:val="24"/>
+          <w:szCs w:val="24"/>
+        </w:rPr>
+        <w:t>(TEMP1 JOIN EMPLEADO)</w:t>
+      </w:r>
+      <w:r>
+        <w:rPr>
+          <w:rFonts w:ascii="Arial" w:hAnsi="Arial" w:cs="Arial"/>
+        </w:rPr>
+        <w:t>)</w:t>
+      </w:r>
+    </w:p>
+    <w:p>
+      <w:pPr>
+        <w:rPr>
+          <w:rFonts w:ascii="Arial" w:hAnsi="Arial" w:cs="Arial"/>
+        </w:rPr>
+      </w:pPr>
+    </w:p>
+    <w:p>
+      <w:pPr>
+        <w:rPr>
+          <w:rFonts w:ascii="Arial" w:hAnsi="Arial" w:cs="Arial"/>
+        </w:rPr>
+      </w:pPr>
+      <w:r>
+        <w:rPr>
+          <w:rFonts w:ascii="Arial" w:hAnsi="Arial" w:cs="Arial"/>
+        </w:rPr>
+        <w:t>AL HACER JOIN LOS CAMPOS DE CALLE Y CIUDAD REPETIDOS SE FUSIONAN ENTONCES NO ES NECESARIO AGREGAR CONDICIONES DE SOBRA:</w:t>
+      </w:r>
+    </w:p>
+    <w:p>
+      <w:pPr>
+        <w:rPr>
+          <w:rFonts w:ascii="Arial" w:hAnsi="Arial" w:cs="Arial"/>
+        </w:rPr>
+      </w:pPr>
+      <w:r>
+        <w:rPr>
+          <w:rFonts w:ascii="Arial" w:hAnsi="Arial" w:cs="Arial"/>
+          <w:sz w:val="28"/>
+          <w:szCs w:val="28"/>
+        </w:rPr>
+        <w:t>Π</w:t>
+      </w:r>
+      <w:r>
+        <w:rPr>
+          <w:rFonts w:ascii="Arial" w:hAnsi="Arial" w:cs="Arial"/>
+        </w:rPr>
+        <w:t xml:space="preserve"> nombre_persona (</w:t>
+      </w:r>
+      <w:r>
+        <w:rPr>
+          <w:rFonts w:ascii="Arial" w:hAnsi="Arial" w:cs="Arial"/>
+          <w:sz w:val="28"/>
+          <w:szCs w:val="28"/>
+        </w:rPr>
+        <w:t>σ</w:t>
+      </w:r>
+      <w:r>
+        <w:rPr>
+          <w:rFonts w:ascii="Arial" w:hAnsi="Arial" w:cs="Arial"/>
+          <w:sz w:val="28"/>
+          <w:szCs w:val="28"/>
+        </w:rPr>
+        <w:t xml:space="preserve"> </w:t>
+      </w:r>
+      <w:r>
+        <w:rPr>
+          <w:rFonts w:ascii="Arial" w:hAnsi="Arial" w:cs="Arial"/>
+        </w:rPr>
+        <w:t xml:space="preserve">TEMP1.nombre_dirigido = </w:t>
+      </w:r>
+      <w:proofErr w:type="spellStart"/>
+      <w:r>
+        <w:rPr>
+          <w:rFonts w:ascii="Arial" w:hAnsi="Arial" w:cs="Arial"/>
+        </w:rPr>
+        <w:t>EMPLEADO.nombre_persona</w:t>
+      </w:r>
+      <w:proofErr w:type="spellEnd"/>
+      <w:r>
+        <w:rPr>
+          <w:rFonts w:ascii="Arial" w:hAnsi="Arial" w:cs="Arial"/>
+        </w:rPr>
+        <w:t xml:space="preserve"> </w:t>
+      </w:r>
+      <w:r>
+        <w:rPr>
+          <w:rFonts w:ascii="Arial" w:hAnsi="Arial" w:cs="Arial"/>
+          <w:sz w:val="24"/>
+          <w:szCs w:val="24"/>
+        </w:rPr>
+        <w:t>(TEMP1 JOIN EMPLEADO)</w:t>
+      </w:r>
+      <w:r>
+        <w:rPr>
+          <w:rFonts w:ascii="Arial" w:hAnsi="Arial" w:cs="Arial"/>
+        </w:rPr>
+        <w:t>)</w:t>
+      </w:r>
+    </w:p>
+    <w:p>
+      <w:pPr>
+        <w:rPr>
+          <w:rFonts w:ascii="Arial" w:hAnsi="Arial" w:cs="Arial"/>
+        </w:rPr>
+      </w:pPr>
+    </w:p>
+    <w:p>
+      <w:pPr>
+        <w:rPr>
+          <w:rFonts w:ascii="Arial" w:hAnsi="Arial" w:cs="Arial"/>
+          <w:b/>
+          <w:bCs/>
+          <w:color w:val="538135" w:themeColor="accent6" w:themeShade="BF"/>
+        </w:rPr>
+      </w:pPr>
+      <w:r>
+        <w:rPr>
+          <w:rFonts w:ascii="Arial" w:hAnsi="Arial" w:cs="Arial"/>
+          <w:b/>
+          <w:bCs/>
+          <w:color w:val="538135" w:themeColor="accent6" w:themeShade="BF"/>
+        </w:rPr>
+        <w:t>Esquema DIRIGE JOIN EMPLEADO:</w:t>
+      </w:r>
+    </w:p>
+    <w:p>
+      <w:pPr>
+        <w:rPr>
+          <w:rFonts w:ascii="Arial" w:hAnsi="Arial" w:cs="Arial"/>
+        </w:rPr>
+      </w:pPr>
+      <w:proofErr w:type="spellStart"/>
+      <w:r>
+        <w:rPr>
+          <w:rFonts w:ascii="Arial" w:hAnsi="Arial" w:cs="Arial"/>
+        </w:rPr>
+        <w:t>Nombre_dirigido</w:t>
+      </w:r>
+      <w:proofErr w:type="spellEnd"/>
+      <w:r>
+        <w:rPr>
+          <w:rFonts w:ascii="Arial" w:hAnsi="Arial" w:cs="Arial"/>
+        </w:rPr>
+        <w:t xml:space="preserve">, </w:t>
+      </w:r>
+      <w:proofErr w:type="spellStart"/>
+      <w:r>
+        <w:rPr>
+          <w:rFonts w:ascii="Arial" w:hAnsi="Arial" w:cs="Arial"/>
+        </w:rPr>
+        <w:t>nombre_director</w:t>
+      </w:r>
+      <w:proofErr w:type="spellEnd"/>
+      <w:r>
+        <w:rPr>
+          <w:rFonts w:ascii="Arial" w:hAnsi="Arial" w:cs="Arial"/>
+        </w:rPr>
+        <w:t>, nombre_persona, calle, ciudad</w:t>
+      </w:r>
+    </w:p>
+    <w:p>
+      <w:pPr>
+        <w:rPr>
+          <w:rFonts w:ascii="Arial" w:hAnsi="Arial" w:cs="Arial"/>
+        </w:rPr>
+      </w:pPr>
+    </w:p>
+    <w:p>
+      <w:pPr>
+        <w:rPr>
+          <w:rFonts w:ascii="Arial" w:hAnsi="Arial" w:cs="Arial"/>
+          <w:b/>
+          <w:bCs/>
+          <w:color w:val="538135" w:themeColor="accent6" w:themeShade="BF"/>
+          <w:sz w:val="24"/>
+          <w:szCs w:val="24"/>
+        </w:rPr>
+      </w:pPr>
+      <w:r>
+        <w:rPr>
+          <w:rFonts w:ascii="Arial" w:hAnsi="Arial" w:cs="Arial"/>
+          <w:b/>
+          <w:bCs/>
+          <w:color w:val="538135" w:themeColor="accent6" w:themeShade="BF"/>
+        </w:rPr>
+        <w:t xml:space="preserve">Esquema </w:t>
+      </w:r>
+      <w:r>
+        <w:rPr>
+          <w:rFonts w:ascii="Arial" w:hAnsi="Arial" w:cs="Arial"/>
+          <w:b/>
+          <w:bCs/>
+          <w:color w:val="538135" w:themeColor="accent6" w:themeShade="BF"/>
+          <w:sz w:val="24"/>
+          <w:szCs w:val="24"/>
+        </w:rPr>
+        <w:t>TEMP1 JOIN EMPLEADO</w:t>
+      </w:r>
+      <w:r>
+        <w:rPr>
+          <w:rFonts w:ascii="Arial" w:hAnsi="Arial" w:cs="Arial"/>
+          <w:b/>
+          <w:bCs/>
+          <w:color w:val="538135" w:themeColor="accent6" w:themeShade="BF"/>
+          <w:sz w:val="24"/>
+          <w:szCs w:val="24"/>
+        </w:rPr>
+        <w:t>:</w:t>
+      </w:r>
+    </w:p>
+    <w:p>
+      <w:pPr>
+        <w:rPr>
+          <w:rFonts w:ascii="Arial" w:hAnsi="Arial" w:cs="Arial"/>
+        </w:rPr>
+      </w:pPr>
+      <w:proofErr w:type="spellStart"/>
+      <w:r>
+        <w:rPr>
+          <w:rFonts w:ascii="Arial" w:hAnsi="Arial" w:cs="Arial"/>
+        </w:rPr>
+        <w:t>Nombre_dirigido</w:t>
+      </w:r>
+      <w:proofErr w:type="spellEnd"/>
+      <w:r>
+        <w:rPr>
+          <w:rFonts w:ascii="Arial" w:hAnsi="Arial" w:cs="Arial"/>
+        </w:rPr>
+        <w:t xml:space="preserve">, </w:t>
+      </w:r>
+      <w:proofErr w:type="spellStart"/>
+      <w:r>
+        <w:rPr>
+          <w:rFonts w:ascii="Arial" w:hAnsi="Arial" w:cs="Arial"/>
+        </w:rPr>
+        <w:t>nombre_director</w:t>
+      </w:r>
+      <w:proofErr w:type="spellEnd"/>
+      <w:r>
+        <w:rPr>
+          <w:rFonts w:ascii="Arial" w:hAnsi="Arial" w:cs="Arial"/>
+        </w:rPr>
+        <w:t>, nombre_persona, calle, ciudad</w:t>
+      </w:r>
+      <w:r>
+        <w:rPr>
+          <w:rFonts w:ascii="Arial" w:hAnsi="Arial" w:cs="Arial"/>
+        </w:rPr>
+        <w:t xml:space="preserve">, </w:t>
+      </w:r>
+      <w:r>
+        <w:rPr>
+          <w:rFonts w:ascii="Arial" w:hAnsi="Arial" w:cs="Arial"/>
+        </w:rPr>
+        <w:t>nombre_persona, calle, ciudad</w:t>
+      </w:r>
+    </w:p>
+    <w:p>
+      <w:pPr>
+        <w:rPr>
+          <w:rFonts w:ascii="Arial" w:hAnsi="Arial" w:cs="Arial"/>
+        </w:rPr>
+      </w:pPr>
+      <w:r>
+        <w:rPr>
+          <w:rFonts w:ascii="Arial" w:hAnsi="Arial" w:cs="Arial"/>
+        </w:rPr>
+        <w:t xml:space="preserve">Pero como se </w:t>
+      </w:r>
+      <w:proofErr w:type="spellStart"/>
+      <w:r>
+        <w:rPr>
+          <w:rFonts w:ascii="Arial" w:hAnsi="Arial" w:cs="Arial"/>
+        </w:rPr>
+        <w:t>joinean</w:t>
+      </w:r>
+      <w:proofErr w:type="spellEnd"/>
+      <w:r>
+        <w:rPr>
+          <w:rFonts w:ascii="Arial" w:hAnsi="Arial" w:cs="Arial"/>
+        </w:rPr>
+        <w:t xml:space="preserve"> tendría que quedar directamente:</w:t>
+      </w:r>
+    </w:p>
+    <w:p>
+      <w:pPr>
+        <w:rPr>
+          <w:rFonts w:ascii="Arial" w:hAnsi="Arial" w:cs="Arial"/>
+        </w:rPr>
+      </w:pPr>
+      <w:proofErr w:type="spellStart"/>
+      <w:r>
+        <w:rPr>
+          <w:rFonts w:ascii="Arial" w:hAnsi="Arial" w:cs="Arial"/>
+        </w:rPr>
+        <w:t>Nombre_dirigido</w:t>
+      </w:r>
+      <w:proofErr w:type="spellEnd"/>
+      <w:r>
+        <w:rPr>
+          <w:rFonts w:ascii="Arial" w:hAnsi="Arial" w:cs="Arial"/>
+        </w:rPr>
+        <w:t xml:space="preserve">, </w:t>
+      </w:r>
+      <w:proofErr w:type="spellStart"/>
+      <w:r>
+        <w:rPr>
+          <w:rFonts w:ascii="Arial" w:hAnsi="Arial" w:cs="Arial"/>
+        </w:rPr>
+        <w:t>nombre_director</w:t>
+      </w:r>
+      <w:proofErr w:type="spellEnd"/>
+      <w:r>
+        <w:rPr>
+          <w:rFonts w:ascii="Arial" w:hAnsi="Arial" w:cs="Arial"/>
+        </w:rPr>
+        <w:t xml:space="preserve">, nombre_persona, calle, ciudad, nombre_persona </w:t>
+      </w:r>
+    </w:p>
+    <w:p>
+      <w:pPr>
+        <w:rPr>
+          <w:rFonts w:ascii="Arial" w:hAnsi="Arial" w:cs="Arial"/>
+        </w:rPr>
+      </w:pPr>
+      <w:r>
+        <w:rPr>
+          <w:rFonts w:ascii="Arial" w:hAnsi="Arial" w:cs="Arial"/>
+        </w:rPr>
+        <w:lastRenderedPageBreak/>
         <w:t>f)</w:t>
       </w:r>
       <w:r>
         <w:rPr>
           <w:rFonts w:ascii="Arial" w:hAnsi="Arial" w:cs="Arial"/>
         </w:rPr>
-        <w:t xml:space="preserve"> Encontrar a todos los empleados que no trabajan en Banco </w:t>
-      </w:r>
-      <w:r>
-        <w:rPr>
-          <w:rFonts w:ascii="Arial" w:hAnsi="Arial" w:cs="Arial"/>
-        </w:rPr>
-        <w:t>Patacón</w:t>
-      </w:r>
-      <w:r>
-        <w:rPr>
-          <w:rFonts w:ascii="Arial" w:hAnsi="Arial" w:cs="Arial"/>
-        </w:rPr>
-        <w:t xml:space="preserve">. ¿La </w:t>
-      </w:r>
-      <w:r>
-        <w:rPr>
-          <w:rFonts w:ascii="Arial" w:hAnsi="Arial" w:cs="Arial"/>
-        </w:rPr>
-        <w:t>solución</w:t>
-      </w:r>
-    </w:p>
-    <w:p>
-      <w:pPr>
-        <w:rPr>
-          <w:rFonts w:ascii="Arial" w:hAnsi="Arial" w:cs="Arial"/>
-        </w:rPr>
-      </w:pPr>
-      <w:r>
-        <w:rPr>
-          <w:rFonts w:ascii="Arial" w:hAnsi="Arial" w:cs="Arial"/>
-        </w:rPr>
-        <w:t xml:space="preserve">encontrada funciona si una persona puede trabajar en </w:t>
-      </w:r>
-      <w:r>
-        <w:rPr>
-          <w:rFonts w:ascii="Arial" w:hAnsi="Arial" w:cs="Arial"/>
-        </w:rPr>
-        <w:t>más</w:t>
-      </w:r>
-      <w:r>
-        <w:rPr>
-          <w:rFonts w:ascii="Arial" w:hAnsi="Arial" w:cs="Arial"/>
-        </w:rPr>
-        <w:t xml:space="preserve"> de una </w:t>
-      </w:r>
-      <w:r>
-        <w:rPr>
-          <w:rFonts w:ascii="Arial" w:hAnsi="Arial" w:cs="Arial"/>
-        </w:rPr>
-        <w:t>compañía</w:t>
-      </w:r>
-      <w:r>
-        <w:rPr>
-          <w:rFonts w:ascii="Arial" w:hAnsi="Arial" w:cs="Arial"/>
-        </w:rPr>
-        <w:t xml:space="preserve"> (es decir</w:t>
-      </w:r>
-    </w:p>
-    <w:p>
-      <w:pPr>
-        <w:rPr>
-          <w:rFonts w:ascii="Arial" w:hAnsi="Arial" w:cs="Arial"/>
-        </w:rPr>
-      </w:pPr>
-      <w:r>
-        <w:rPr>
-          <w:rFonts w:ascii="Arial" w:hAnsi="Arial" w:cs="Arial"/>
-        </w:rPr>
-        <w:t xml:space="preserve">si la </w:t>
-      </w:r>
-      <w:r>
-        <w:rPr>
-          <w:rFonts w:ascii="Arial" w:hAnsi="Arial" w:cs="Arial"/>
-        </w:rPr>
-        <w:t>relación</w:t>
-      </w:r>
-      <w:r>
-        <w:rPr>
-          <w:rFonts w:ascii="Arial" w:hAnsi="Arial" w:cs="Arial"/>
-        </w:rPr>
-        <w:t xml:space="preserve"> TRABAJA fuera muchos a muchos)?</w:t>
-      </w:r>
-    </w:p>
-    <w:p>
-      <w:pPr>
-        <w:rPr>
-          <w:rFonts w:ascii="Arial" w:hAnsi="Arial" w:cs="Arial"/>
-        </w:rPr>
-      </w:pPr>
-      <w:r>
-        <w:rPr>
-          <w:rFonts w:ascii="Arial" w:hAnsi="Arial" w:cs="Arial"/>
-        </w:rPr>
-        <w:t xml:space="preserve">g) Suponga que </w:t>
-      </w:r>
-      <w:r>
-        <w:rPr>
-          <w:rFonts w:ascii="Arial" w:hAnsi="Arial" w:cs="Arial"/>
-        </w:rPr>
-        <w:t>una compañía puede</w:t>
-      </w:r>
-      <w:r>
-        <w:rPr>
-          <w:rFonts w:ascii="Arial" w:hAnsi="Arial" w:cs="Arial"/>
-        </w:rPr>
-        <w:t xml:space="preserve"> estar situada en varias ciudades.</w:t>
-      </w:r>
-    </w:p>
-    <w:p>
-      <w:pPr>
-        <w:rPr>
-          <w:rFonts w:ascii="Arial" w:hAnsi="Arial" w:cs="Arial"/>
-        </w:rPr>
-      </w:pPr>
-      <w:r>
-        <w:rPr>
-          <w:rFonts w:ascii="Arial" w:hAnsi="Arial" w:cs="Arial"/>
-        </w:rPr>
-        <w:t xml:space="preserve">1) Como </w:t>
-      </w:r>
-      <w:r>
-        <w:rPr>
-          <w:rFonts w:ascii="Arial" w:hAnsi="Arial" w:cs="Arial"/>
-        </w:rPr>
-        <w:t>modificaría</w:t>
-      </w:r>
-      <w:r>
-        <w:rPr>
-          <w:rFonts w:ascii="Arial" w:hAnsi="Arial" w:cs="Arial"/>
-        </w:rPr>
-        <w:t xml:space="preserve"> el modelo relacional para incluir esta nueva </w:t>
-      </w:r>
-      <w:r>
-        <w:rPr>
-          <w:rFonts w:ascii="Arial" w:hAnsi="Arial" w:cs="Arial"/>
-        </w:rPr>
-        <w:t>restricción</w:t>
-      </w:r>
-      <w:r>
-        <w:rPr>
-          <w:rFonts w:ascii="Arial" w:hAnsi="Arial" w:cs="Arial"/>
-        </w:rPr>
-        <w:t>.</w:t>
+        <w:t xml:space="preserve"> Encontrar a todos los empleados que no trabajan en Banco Patacón. ¿La solución</w:t>
+      </w:r>
+    </w:p>
+    <w:p>
+      <w:pPr>
+        <w:rPr>
+          <w:rFonts w:ascii="Arial" w:hAnsi="Arial" w:cs="Arial"/>
+        </w:rPr>
+      </w:pPr>
+      <w:r>
+        <w:rPr>
+          <w:rFonts w:ascii="Arial" w:hAnsi="Arial" w:cs="Arial"/>
+        </w:rPr>
+        <w:t>encontrada funciona si una persona puede trabajar en más de una compañía (es decir</w:t>
+      </w:r>
+    </w:p>
+    <w:p>
+      <w:pPr>
+        <w:rPr>
+          <w:rFonts w:ascii="Arial" w:hAnsi="Arial" w:cs="Arial"/>
+        </w:rPr>
+      </w:pPr>
+      <w:r>
+        <w:rPr>
+          <w:rFonts w:ascii="Arial" w:hAnsi="Arial" w:cs="Arial"/>
+        </w:rPr>
+        <w:t>si la relación TRABAJA fuera muchos a muchos)?</w:t>
+      </w:r>
+    </w:p>
+    <w:p>
+      <w:pPr>
+        <w:rPr>
+          <w:rFonts w:ascii="Arial" w:hAnsi="Arial" w:cs="Arial"/>
+        </w:rPr>
+      </w:pPr>
+    </w:p>
+    <w:p>
+      <w:pPr>
+        <w:rPr>
+          <w:rFonts w:ascii="Arial" w:hAnsi="Arial" w:cs="Arial"/>
+        </w:rPr>
+      </w:pPr>
+      <w:r>
+        <w:rPr>
+          <w:rFonts w:ascii="Arial" w:hAnsi="Arial" w:cs="Arial"/>
+        </w:rPr>
+        <w:t>g) Suponga que una compañía puede estar situada en varias ciudades.</w:t>
+      </w:r>
+    </w:p>
+    <w:p>
+      <w:pPr>
+        <w:rPr>
+          <w:rFonts w:ascii="Arial" w:hAnsi="Arial" w:cs="Arial"/>
+        </w:rPr>
+      </w:pPr>
+      <w:r>
+        <w:rPr>
+          <w:rFonts w:ascii="Arial" w:hAnsi="Arial" w:cs="Arial"/>
+        </w:rPr>
+        <w:t>1) Como modificaría el modelo relacional para incluir esta nueva restricción.</w:t>
       </w:r>
     </w:p>
     <w:p>
@@ -9291,22 +10296,14 @@
         <w:rPr>
           <w:rFonts w:ascii="Arial" w:hAnsi="Arial" w:cs="Arial"/>
         </w:rPr>
-        <w:t>compañías</w:t>
-      </w:r>
-      <w:r>
-        <w:rPr>
-          <w:rFonts w:ascii="Arial" w:hAnsi="Arial" w:cs="Arial"/>
-        </w:rPr>
-        <w:t xml:space="preserve"> situadas en todas las ciudades en las que </w:t>
-      </w:r>
-      <w:proofErr w:type="spellStart"/>
-      <w:r>
-        <w:rPr>
-          <w:rFonts w:ascii="Arial" w:hAnsi="Arial" w:cs="Arial"/>
-        </w:rPr>
-        <w:t>est´a</w:t>
-      </w:r>
-      <w:proofErr w:type="spellEnd"/>
+        <w:t xml:space="preserve">compañías situadas en todas las ciudades en las que </w:t>
+      </w:r>
+      <w:r>
+        <w:rPr>
+          <w:rFonts w:ascii="Arial" w:hAnsi="Arial" w:cs="Arial"/>
+        </w:rPr>
+        <w:t>está</w:t>
+      </w:r>
       <w:r>
         <w:rPr>
           <w:rFonts w:ascii="Arial" w:hAnsi="Arial" w:cs="Arial"/>
@@ -9323,13 +10320,7 @@
         <w:rPr>
           <w:rFonts w:ascii="Arial" w:hAnsi="Arial" w:cs="Arial"/>
         </w:rPr>
-        <w:t>Patacón</w:t>
-      </w:r>
-      <w:r>
-        <w:rPr>
-          <w:rFonts w:ascii="Arial" w:hAnsi="Arial" w:cs="Arial"/>
-        </w:rPr>
-        <w:t>.</w:t>
+        <w:t>Patacón.</w:t>
       </w:r>
     </w:p>
     <w:p>
@@ -9344,14 +10335,19 @@
         </w:rPr>
         <w:t xml:space="preserve">Ayuda: utilice el operador de </w:t>
       </w:r>
-      <w:proofErr w:type="spellStart"/>
-      <w:r>
-        <w:rPr>
-          <w:rFonts w:ascii="Arial" w:hAnsi="Arial" w:cs="Arial"/>
-        </w:rPr>
-        <w:t>division</w:t>
-      </w:r>
-      <w:proofErr w:type="spellEnd"/>
+      <w:r>
+        <w:rPr>
+          <w:rFonts w:ascii="Arial" w:hAnsi="Arial" w:cs="Arial"/>
+        </w:rPr>
+        <w:t>división</w:t>
+      </w:r>
+    </w:p>
+    <w:p>
+      <w:pPr>
+        <w:rPr>
+          <w:rFonts w:ascii="Arial" w:hAnsi="Arial" w:cs="Arial"/>
+        </w:rPr>
+      </w:pPr>
     </w:p>
     <w:sectPr>
       <w:pgSz w:w="11906" w:h="16838"/>
@@ -9455,9 +10451,9 @@
     </w:lvl>
   </w:abstractNum>
   <w:abstractNum w:abstractNumId="1" w15:restartNumberingAfterBreak="0">
-    <w:nsid w:val="454706D6"/>
+    <w:nsid w:val="16DF12FB"/>
     <w:multiLevelType w:val="hybridMultilevel"/>
-    <w:tmpl w:val="F2125DE2"/>
+    <w:tmpl w:val="D1D8E4FE"/>
     <w:lvl w:ilvl="0" w:tplc="2C0A0001">
       <w:start w:val="1"/>
       <w:numFmt w:val="bullet"/>
@@ -9568,6 +10564,119 @@
     </w:lvl>
   </w:abstractNum>
   <w:abstractNum w:abstractNumId="2" w15:restartNumberingAfterBreak="0">
+    <w:nsid w:val="454706D6"/>
+    <w:multiLevelType w:val="hybridMultilevel"/>
+    <w:tmpl w:val="F2125DE2"/>
+    <w:lvl w:ilvl="0" w:tplc="2C0A0001">
+      <w:start w:val="1"/>
+      <w:numFmt w:val="bullet"/>
+      <w:lvlText w:val=""/>
+      <w:lvlJc w:val="left"/>
+      <w:pPr>
+        <w:ind w:left="720" w:hanging="360"/>
+      </w:pPr>
+      <w:rPr>
+        <w:rFonts w:ascii="Symbol" w:hAnsi="Symbol" w:hint="default"/>
+      </w:rPr>
+    </w:lvl>
+    <w:lvl w:ilvl="1" w:tplc="2C0A0003" w:tentative="1">
+      <w:start w:val="1"/>
+      <w:numFmt w:val="bullet"/>
+      <w:lvlText w:val="o"/>
+      <w:lvlJc w:val="left"/>
+      <w:pPr>
+        <w:ind w:left="1440" w:hanging="360"/>
+      </w:pPr>
+      <w:rPr>
+        <w:rFonts w:ascii="Courier New" w:hAnsi="Courier New" w:cs="Courier New" w:hint="default"/>
+      </w:rPr>
+    </w:lvl>
+    <w:lvl w:ilvl="2" w:tplc="2C0A0005" w:tentative="1">
+      <w:start w:val="1"/>
+      <w:numFmt w:val="bullet"/>
+      <w:lvlText w:val=""/>
+      <w:lvlJc w:val="left"/>
+      <w:pPr>
+        <w:ind w:left="2160" w:hanging="360"/>
+      </w:pPr>
+      <w:rPr>
+        <w:rFonts w:ascii="Wingdings" w:hAnsi="Wingdings" w:hint="default"/>
+      </w:rPr>
+    </w:lvl>
+    <w:lvl w:ilvl="3" w:tplc="2C0A0001" w:tentative="1">
+      <w:start w:val="1"/>
+      <w:numFmt w:val="bullet"/>
+      <w:lvlText w:val=""/>
+      <w:lvlJc w:val="left"/>
+      <w:pPr>
+        <w:ind w:left="2880" w:hanging="360"/>
+      </w:pPr>
+      <w:rPr>
+        <w:rFonts w:ascii="Symbol" w:hAnsi="Symbol" w:hint="default"/>
+      </w:rPr>
+    </w:lvl>
+    <w:lvl w:ilvl="4" w:tplc="2C0A0003" w:tentative="1">
+      <w:start w:val="1"/>
+      <w:numFmt w:val="bullet"/>
+      <w:lvlText w:val="o"/>
+      <w:lvlJc w:val="left"/>
+      <w:pPr>
+        <w:ind w:left="3600" w:hanging="360"/>
+      </w:pPr>
+      <w:rPr>
+        <w:rFonts w:ascii="Courier New" w:hAnsi="Courier New" w:cs="Courier New" w:hint="default"/>
+      </w:rPr>
+    </w:lvl>
+    <w:lvl w:ilvl="5" w:tplc="2C0A0005" w:tentative="1">
+      <w:start w:val="1"/>
+      <w:numFmt w:val="bullet"/>
+      <w:lvlText w:val=""/>
+      <w:lvlJc w:val="left"/>
+      <w:pPr>
+        <w:ind w:left="4320" w:hanging="360"/>
+      </w:pPr>
+      <w:rPr>
+        <w:rFonts w:ascii="Wingdings" w:hAnsi="Wingdings" w:hint="default"/>
+      </w:rPr>
+    </w:lvl>
+    <w:lvl w:ilvl="6" w:tplc="2C0A0001" w:tentative="1">
+      <w:start w:val="1"/>
+      <w:numFmt w:val="bullet"/>
+      <w:lvlText w:val=""/>
+      <w:lvlJc w:val="left"/>
+      <w:pPr>
+        <w:ind w:left="5040" w:hanging="360"/>
+      </w:pPr>
+      <w:rPr>
+        <w:rFonts w:ascii="Symbol" w:hAnsi="Symbol" w:hint="default"/>
+      </w:rPr>
+    </w:lvl>
+    <w:lvl w:ilvl="7" w:tplc="2C0A0003" w:tentative="1">
+      <w:start w:val="1"/>
+      <w:numFmt w:val="bullet"/>
+      <w:lvlText w:val="o"/>
+      <w:lvlJc w:val="left"/>
+      <w:pPr>
+        <w:ind w:left="5760" w:hanging="360"/>
+      </w:pPr>
+      <w:rPr>
+        <w:rFonts w:ascii="Courier New" w:hAnsi="Courier New" w:cs="Courier New" w:hint="default"/>
+      </w:rPr>
+    </w:lvl>
+    <w:lvl w:ilvl="8" w:tplc="2C0A0005" w:tentative="1">
+      <w:start w:val="1"/>
+      <w:numFmt w:val="bullet"/>
+      <w:lvlText w:val=""/>
+      <w:lvlJc w:val="left"/>
+      <w:pPr>
+        <w:ind w:left="6480" w:hanging="360"/>
+      </w:pPr>
+      <w:rPr>
+        <w:rFonts w:ascii="Wingdings" w:hAnsi="Wingdings" w:hint="default"/>
+      </w:rPr>
+    </w:lvl>
+  </w:abstractNum>
+  <w:abstractNum w:abstractNumId="3" w15:restartNumberingAfterBreak="0">
     <w:nsid w:val="599609A1"/>
     <w:multiLevelType w:val="hybridMultilevel"/>
     <w:tmpl w:val="D980ABB6"/>
@@ -9656,7 +10765,7 @@
       </w:pPr>
     </w:lvl>
   </w:abstractNum>
-  <w:abstractNum w:abstractNumId="3" w15:restartNumberingAfterBreak="0">
+  <w:abstractNum w:abstractNumId="4" w15:restartNumberingAfterBreak="0">
     <w:nsid w:val="6D924AB0"/>
     <w:multiLevelType w:val="hybridMultilevel"/>
     <w:tmpl w:val="D980ABB6"/>
@@ -9746,16 +10855,19 @@
     </w:lvl>
   </w:abstractNum>
   <w:num w:numId="1" w16cid:durableId="1015036041">
-    <w:abstractNumId w:val="1"/>
+    <w:abstractNumId w:val="2"/>
   </w:num>
   <w:num w:numId="2" w16cid:durableId="2031761156">
     <w:abstractNumId w:val="0"/>
   </w:num>
   <w:num w:numId="3" w16cid:durableId="262229577">
+    <w:abstractNumId w:val="4"/>
+  </w:num>
+  <w:num w:numId="4" w16cid:durableId="499198750">
     <w:abstractNumId w:val="3"/>
   </w:num>
-  <w:num w:numId="4" w16cid:durableId="499198750">
-    <w:abstractNumId w:val="2"/>
+  <w:num w:numId="5" w16cid:durableId="1296377915">
+    <w:abstractNumId w:val="1"/>
   </w:num>
 </w:numbering>
 </file>
@@ -10164,6 +11276,7 @@
   <w:style w:type="character" w:default="1" w:styleId="Fuentedeprrafopredeter">
     <w:name w:val="Default Paragraph Font"/>
     <w:uiPriority w:val="1"/>
+    <w:semiHidden/>
     <w:unhideWhenUsed/>
   </w:style>
   <w:style w:type="table" w:default="1" w:styleId="Tablanormal">

</xml_diff>